<commit_message>
starting point for angular state management
</commit_message>
<xml_diff>
--- a/introduction-angular/workshop/summarizer app.docx
+++ b/introduction-angular/workshop/summarizer app.docx
@@ -4,10 +4,8 @@
   <w:body>
     <w:p>
       <w:pPr>
-        <w:rPr>
-          <w:rFonts w:ascii="Titillium Web" w:hAnsi="Titillium Web"/>
-          <w:b/>
-          <w:bCs/>
+        <w:pStyle w:val="Heading1"/>
+        <w:rPr>
           <w:sz w:val="56"/>
           <w:szCs w:val="56"/>
           <w:lang w:val="en-US"/>
@@ -15,9 +13,6 @@
       </w:pPr>
       <w:r>
         <w:rPr>
-          <w:rFonts w:ascii="Titillium Web" w:hAnsi="Titillium Web"/>
-          <w:b/>
-          <w:bCs/>
           <w:sz w:val="56"/>
           <w:szCs w:val="56"/>
           <w:lang w:val="en-US"/>
@@ -27,20 +22,17 @@
     </w:p>
     <w:p>
       <w:pPr>
-        <w:rPr>
-          <w:rFonts w:ascii="Titillium Web" w:hAnsi="Titillium Web"/>
-          <w:bCs/>
-          <w:sz w:val="56"/>
-          <w:szCs w:val="56"/>
-          <w:lang w:val="en-US"/>
-        </w:rPr>
-      </w:pPr>
-      <w:r>
-        <w:rPr>
-          <w:rFonts w:ascii="Titillium Web" w:hAnsi="Titillium Web"/>
-          <w:bCs/>
-          <w:sz w:val="56"/>
-          <w:szCs w:val="56"/>
+        <w:pStyle w:val="Heading2"/>
+        <w:rPr>
+          <w:sz w:val="52"/>
+          <w:szCs w:val="52"/>
+          <w:lang w:val="en-US"/>
+        </w:rPr>
+      </w:pPr>
+      <w:r>
+        <w:rPr>
+          <w:sz w:val="52"/>
+          <w:szCs w:val="52"/>
           <w:lang w:val="en-US"/>
         </w:rPr>
         <w:t xml:space="preserve">Workshop Angular </w:t>
@@ -48,20 +40,36 @@
     </w:p>
     <w:p>
       <w:pPr>
-        <w:rPr>
-          <w:rFonts w:ascii="Titillium Web" w:hAnsi="Titillium Web"/>
-          <w:bCs/>
-          <w:sz w:val="56"/>
-          <w:szCs w:val="56"/>
-          <w:lang w:val="en-US"/>
-        </w:rPr>
-      </w:pPr>
-      <w:r>
-        <w:rPr>
-          <w:rFonts w:ascii="Titillium Web" w:hAnsi="Titillium Web"/>
-          <w:bCs/>
-          <w:sz w:val="56"/>
-          <w:szCs w:val="56"/>
+        <w:pStyle w:val="Heading3"/>
+        <w:rPr>
+          <w:lang w:val="en-US"/>
+        </w:rPr>
+      </w:pPr>
+      <w:r>
+        <w:rPr>
+          <w:lang w:val="en-US"/>
+        </w:rPr>
+        <w:t>Auteur: Jeroen Berndsen (</w:t>
+      </w:r>
+      <w:hyperlink r:id="rId5" w:history="1">
+        <w:r>
+          <w:rPr>
+            <w:rStyle w:val="Hyperlink"/>
+            <w:lang w:val="en-US"/>
+          </w:rPr>
+          <w:t>jeroen@frontmen.nl)</w:t>
+        </w:r>
+      </w:hyperlink>
+      <w:r>
+        <w:rPr>
+          <w:lang w:val="en-US"/>
+        </w:rPr>
+        <w:t xml:space="preserve"> </w:t>
+      </w:r>
+      <w:bookmarkStart w:id="0" w:name="_GoBack"/>
+      <w:bookmarkEnd w:id="0"/>
+      <w:r>
+        <w:rPr>
           <w:lang w:val="en-US"/>
         </w:rPr>
         <w:br w:type="page"/>
@@ -156,7 +164,7 @@
                     </pic:cNvPicPr>
                   </pic:nvPicPr>
                   <pic:blipFill>
-                    <a:blip r:embed="rId5">
+                    <a:blip r:embed="rId6">
                       <a:extLst>
                         <a:ext uri="{28A0092B-C50C-407E-A947-70E740481C1C}">
                           <a14:useLocalDpi xmlns:a14="http://schemas.microsoft.com/office/drawing/2010/main" val="0"/>
@@ -281,12 +289,14 @@
           <w:lang w:val="en-US"/>
         </w:rPr>
       </w:pPr>
+      <w:proofErr w:type="spellStart"/>
       <w:r>
         <w:rPr>
           <w:lang w:val="en-US"/>
         </w:rPr>
         <w:t>NodeJS</w:t>
       </w:r>
+      <w:proofErr w:type="spellEnd"/>
     </w:p>
     <w:p>
       <w:pPr>
@@ -300,6 +310,7 @@
         </w:rPr>
         <w:t xml:space="preserve">Install </w:t>
       </w:r>
+      <w:proofErr w:type="spellStart"/>
       <w:r>
         <w:rPr>
           <w:i/>
@@ -307,13 +318,14 @@
         </w:rPr>
         <w:t>NodeJS</w:t>
       </w:r>
+      <w:proofErr w:type="spellEnd"/>
       <w:r>
         <w:rPr>
           <w:lang w:val="en-US"/>
         </w:rPr>
         <w:t xml:space="preserve"> by downloading it from </w:t>
       </w:r>
-      <w:hyperlink r:id="rId6" w:history="1">
+      <w:hyperlink r:id="rId7" w:history="1">
         <w:r>
           <w:rPr>
             <w:rStyle w:val="Hyperlink"/>
@@ -326,7 +338,35 @@
         <w:rPr>
           <w:lang w:val="en-US"/>
         </w:rPr>
-        <w:t>. NodeJS is a JavaScript run-time, enabling you to run JavaScript programs natively on your laptop. This works much like the Java JRE for running Java Applications, or the .NET CLR for running Windows-based .NET applications. The Angular CLI is such a NodeJS application.</w:t>
+        <w:t xml:space="preserve">. </w:t>
+      </w:r>
+      <w:proofErr w:type="spellStart"/>
+      <w:r>
+        <w:rPr>
+          <w:lang w:val="en-US"/>
+        </w:rPr>
+        <w:t>NodeJS</w:t>
+      </w:r>
+      <w:proofErr w:type="spellEnd"/>
+      <w:r>
+        <w:rPr>
+          <w:lang w:val="en-US"/>
+        </w:rPr>
+        <w:t xml:space="preserve"> is a JavaScript run-time, enabling you to run JavaScript programs natively on your laptop. This works much like the Java JRE for running Java Applications, or the .NET CLR for running Windows-based .NET applications. The Angular CLI is such a </w:t>
+      </w:r>
+      <w:proofErr w:type="spellStart"/>
+      <w:r>
+        <w:rPr>
+          <w:lang w:val="en-US"/>
+        </w:rPr>
+        <w:t>NodeJS</w:t>
+      </w:r>
+      <w:proofErr w:type="spellEnd"/>
+      <w:r>
+        <w:rPr>
+          <w:lang w:val="en-US"/>
+        </w:rPr>
+        <w:t xml:space="preserve"> application.</w:t>
       </w:r>
     </w:p>
     <w:p>
@@ -396,9 +436,23 @@
         <w:rPr>
           <w:lang w:val="en-US"/>
         </w:rPr>
-        <w:t xml:space="preserve">t is recommended to use one with TypeScript support and an integrated terminal (more on this later). A very good and free IDE is Visual Studio Code. It is available for all major platforms and can be downloaded from </w:t>
-      </w:r>
-      <w:hyperlink r:id="rId7" w:history="1">
+        <w:t xml:space="preserve">t is recommended to use one with </w:t>
+      </w:r>
+      <w:proofErr w:type="spellStart"/>
+      <w:r>
+        <w:rPr>
+          <w:lang w:val="en-US"/>
+        </w:rPr>
+        <w:t>TypeScript</w:t>
+      </w:r>
+      <w:proofErr w:type="spellEnd"/>
+      <w:r>
+        <w:rPr>
+          <w:lang w:val="en-US"/>
+        </w:rPr>
+        <w:t xml:space="preserve"> support and an integrated terminal (more on this later). A very good and free IDE is Visual Studio Code. It is available for all major platforms and can be downloaded from </w:t>
+      </w:r>
+      <w:hyperlink r:id="rId8" w:history="1">
         <w:r>
           <w:rPr>
             <w:rStyle w:val="Hyperlink"/>
@@ -445,7 +499,21 @@
         <w:rPr>
           <w:lang w:val="en-US"/>
         </w:rPr>
-        <w:t>Finally, we need to install the Angular CLI. As mentioned, this is a NodeJS application. You install these by running a terminal command</w:t>
+        <w:t xml:space="preserve">Finally, we need to install the Angular CLI. As mentioned, this is a </w:t>
+      </w:r>
+      <w:proofErr w:type="spellStart"/>
+      <w:r>
+        <w:rPr>
+          <w:lang w:val="en-US"/>
+        </w:rPr>
+        <w:t>NodeJS</w:t>
+      </w:r>
+      <w:proofErr w:type="spellEnd"/>
+      <w:r>
+        <w:rPr>
+          <w:lang w:val="en-US"/>
+        </w:rPr>
+        <w:t xml:space="preserve"> application. You install these by running a terminal command</w:t>
       </w:r>
       <w:r>
         <w:rPr>
@@ -453,6 +521,7 @@
         </w:rPr>
         <w:t xml:space="preserve"> (</w:t>
       </w:r>
+      <w:proofErr w:type="spellStart"/>
       <w:r>
         <w:rPr>
           <w:i/>
@@ -460,6 +529,7 @@
         </w:rPr>
         <w:t>Powershell</w:t>
       </w:r>
+      <w:proofErr w:type="spellEnd"/>
       <w:r>
         <w:rPr>
           <w:lang w:val="en-US"/>
@@ -500,12 +570,21 @@
           <w:lang w:val="en-US"/>
         </w:rPr>
       </w:pPr>
+      <w:proofErr w:type="spellStart"/>
       <w:r>
         <w:rPr>
           <w:rFonts w:ascii="Andale Mono" w:hAnsi="Andale Mono"/>
           <w:lang w:val="en-US"/>
         </w:rPr>
-        <w:t>npm install –g @angular/cli</w:t>
+        <w:t>npm</w:t>
+      </w:r>
+      <w:proofErr w:type="spellEnd"/>
+      <w:r>
+        <w:rPr>
+          <w:rFonts w:ascii="Andale Mono" w:hAnsi="Andale Mono"/>
+          <w:lang w:val="en-US"/>
+        </w:rPr>
+        <w:t xml:space="preserve"> install –g @angular/cli</w:t>
       </w:r>
     </w:p>
     <w:p>
@@ -612,7 +691,7 @@
                     </pic:cNvPicPr>
                   </pic:nvPicPr>
                   <pic:blipFill>
-                    <a:blip r:embed="rId8">
+                    <a:blip r:embed="rId9">
                       <a:extLst>
                         <a:ext uri="{28A0092B-C50C-407E-A947-70E740481C1C}">
                           <a14:useLocalDpi xmlns:a14="http://schemas.microsoft.com/office/drawing/2010/main" val="0"/>
@@ -725,20 +804,29 @@
         </w:rPr>
         <w:t xml:space="preserve">ng new </w:t>
       </w:r>
+      <w:proofErr w:type="spellStart"/>
       <w:r>
         <w:rPr>
           <w:rFonts w:ascii="Andale Mono" w:hAnsi="Andale Mono"/>
           <w:lang w:val="en-US"/>
         </w:rPr>
-        <w:t>whats-that-thing</w:t>
-      </w:r>
-    </w:p>
-    <w:p>
-      <w:pPr>
+        <w:t>whats</w:t>
+      </w:r>
+      <w:proofErr w:type="spellEnd"/>
+      <w:r>
         <w:rPr>
           <w:rFonts w:ascii="Andale Mono" w:hAnsi="Andale Mono"/>
           <w:lang w:val="en-US"/>
         </w:rPr>
+        <w:t>-that-thing</w:t>
+      </w:r>
+    </w:p>
+    <w:p>
+      <w:pPr>
+        <w:rPr>
+          <w:rFonts w:ascii="Andale Mono" w:hAnsi="Andale Mono"/>
+          <w:lang w:val="en-US"/>
+        </w:rPr>
       </w:pPr>
     </w:p>
     <w:p>
@@ -753,12 +841,21 @@
         </w:rPr>
         <w:t xml:space="preserve">This command tells the Angular CLI to initialize a new project, called </w:t>
       </w:r>
+      <w:proofErr w:type="spellStart"/>
       <w:r>
         <w:rPr>
           <w:i/>
           <w:lang w:val="en-US"/>
         </w:rPr>
-        <w:t>whats-that-thing</w:t>
+        <w:t>whats</w:t>
+      </w:r>
+      <w:proofErr w:type="spellEnd"/>
+      <w:r>
+        <w:rPr>
+          <w:i/>
+          <w:lang w:val="en-US"/>
+        </w:rPr>
+        <w:t>-that-thing</w:t>
       </w:r>
       <w:r>
         <w:rPr>
@@ -790,7 +887,21 @@
         <w:rPr>
           <w:lang w:val="en-US"/>
         </w:rPr>
-        <w:t xml:space="preserve"> newly created ‘whats-that-thing’</w:t>
+        <w:t xml:space="preserve"> newly created ‘</w:t>
+      </w:r>
+      <w:proofErr w:type="spellStart"/>
+      <w:r>
+        <w:rPr>
+          <w:lang w:val="en-US"/>
+        </w:rPr>
+        <w:t>whats</w:t>
+      </w:r>
+      <w:proofErr w:type="spellEnd"/>
+      <w:r>
+        <w:rPr>
+          <w:lang w:val="en-US"/>
+        </w:rPr>
+        <w:t>-that-thing’</w:t>
       </w:r>
       <w:r>
         <w:rPr>
@@ -932,7 +1043,7 @@
                     </pic:cNvPicPr>
                   </pic:nvPicPr>
                   <pic:blipFill>
-                    <a:blip r:embed="rId9">
+                    <a:blip r:embed="rId10">
                       <a:extLst>
                         <a:ext uri="{28A0092B-C50C-407E-A947-70E740481C1C}">
                           <a14:useLocalDpi xmlns:a14="http://schemas.microsoft.com/office/drawing/2010/main" val="0"/>
@@ -1001,7 +1112,7 @@
                     </pic:cNvPicPr>
                   </pic:nvPicPr>
                   <pic:blipFill>
-                    <a:blip r:embed="rId10">
+                    <a:blip r:embed="rId11">
                       <a:extLst>
                         <a:ext uri="{28A0092B-C50C-407E-A947-70E740481C1C}">
                           <a14:useLocalDpi xmlns:a14="http://schemas.microsoft.com/office/drawing/2010/main" val="0"/>
@@ -1070,7 +1181,7 @@
                     </pic:cNvPicPr>
                   </pic:nvPicPr>
                   <pic:blipFill>
-                    <a:blip r:embed="rId11">
+                    <a:blip r:embed="rId12">
                       <a:extLst>
                         <a:ext uri="{28A0092B-C50C-407E-A947-70E740481C1C}">
                           <a14:useLocalDpi xmlns:a14="http://schemas.microsoft.com/office/drawing/2010/main" val="0"/>
@@ -1158,7 +1269,7 @@
         </w:rPr>
         <w:t xml:space="preserve">. You can check them out at </w:t>
       </w:r>
-      <w:hyperlink r:id="rId12" w:history="1">
+      <w:hyperlink r:id="rId13" w:history="1">
         <w:r>
           <w:rPr>
             <w:rStyle w:val="Hyperlink"/>
@@ -1265,18 +1376,27 @@
           <w:lang w:val="en-US"/>
         </w:rPr>
       </w:pPr>
+      <w:proofErr w:type="spellStart"/>
       <w:r>
         <w:rPr>
           <w:rFonts w:ascii="Andale Mono" w:hAnsi="Andale Mono"/>
           <w:lang w:val="en-US"/>
         </w:rPr>
-        <w:t xml:space="preserve">npm install </w:t>
-      </w:r>
+        <w:t>npm</w:t>
+      </w:r>
+      <w:proofErr w:type="spellEnd"/>
       <w:r>
         <w:rPr>
           <w:rFonts w:ascii="Andale Mono" w:hAnsi="Andale Mono"/>
           <w:lang w:val="en-US"/>
         </w:rPr>
+        <w:t xml:space="preserve"> install </w:t>
+      </w:r>
+      <w:r>
+        <w:rPr>
+          <w:rFonts w:ascii="Andale Mono" w:hAnsi="Andale Mono"/>
+          <w:lang w:val="en-US"/>
+        </w:rPr>
         <w:t>--</w:t>
       </w:r>
       <w:r>
@@ -1388,13 +1508,31 @@
         </w:rPr>
         <w:t xml:space="preserve"> that your own Angular app uses these modules. Find the file </w:t>
       </w:r>
+      <w:proofErr w:type="spellStart"/>
       <w:r>
         <w:rPr>
           <w:i/>
           <w:lang w:val="en-US"/>
         </w:rPr>
-        <w:t>src/app/app.module.ts</w:t>
-      </w:r>
+        <w:t>src</w:t>
+      </w:r>
+      <w:proofErr w:type="spellEnd"/>
+      <w:r>
+        <w:rPr>
+          <w:i/>
+          <w:lang w:val="en-US"/>
+        </w:rPr>
+        <w:t>/app/</w:t>
+      </w:r>
+      <w:proofErr w:type="spellStart"/>
+      <w:r>
+        <w:rPr>
+          <w:i/>
+          <w:lang w:val="en-US"/>
+        </w:rPr>
+        <w:t>app.module.ts</w:t>
+      </w:r>
+      <w:proofErr w:type="spellEnd"/>
       <w:r>
         <w:rPr>
           <w:lang w:val="en-US"/>
@@ -1443,7 +1581,21 @@
         <w:rPr>
           <w:lang w:val="en-US"/>
         </w:rPr>
-        <w:t xml:space="preserve">At the head of every TypeScript file, </w:t>
+        <w:t xml:space="preserve">At the head of every </w:t>
+      </w:r>
+      <w:proofErr w:type="spellStart"/>
+      <w:r>
+        <w:rPr>
+          <w:lang w:val="en-US"/>
+        </w:rPr>
+        <w:t>TypeScript</w:t>
+      </w:r>
+      <w:proofErr w:type="spellEnd"/>
+      <w:r>
+        <w:rPr>
+          <w:lang w:val="en-US"/>
+        </w:rPr>
+        <w:t xml:space="preserve"> file, </w:t>
       </w:r>
       <w:r>
         <w:rPr>
@@ -1547,8 +1699,19 @@
           <w:sz w:val="18"/>
           <w:szCs w:val="18"/>
         </w:rPr>
-        <w:t xml:space="preserve"> { </w:t>
-      </w:r>
+        <w:t xml:space="preserve"> </w:t>
+      </w:r>
+      <w:proofErr w:type="gramStart"/>
+      <w:r>
+        <w:rPr>
+          <w:rFonts w:ascii="Menlo" w:eastAsia="Times New Roman" w:hAnsi="Menlo" w:cs="Menlo"/>
+          <w:color w:val="D4D4D4"/>
+          <w:sz w:val="18"/>
+          <w:szCs w:val="18"/>
+        </w:rPr>
+        <w:t xml:space="preserve">{ </w:t>
+      </w:r>
+      <w:proofErr w:type="spellStart"/>
       <w:r>
         <w:rPr>
           <w:rFonts w:ascii="Menlo" w:eastAsia="Times New Roman" w:hAnsi="Menlo" w:cs="Menlo"/>
@@ -1558,6 +1721,8 @@
         </w:rPr>
         <w:t>MdButtonModule</w:t>
       </w:r>
+      <w:proofErr w:type="spellEnd"/>
+      <w:proofErr w:type="gramEnd"/>
       <w:r>
         <w:rPr>
           <w:rFonts w:ascii="Menlo" w:eastAsia="Times New Roman" w:hAnsi="Menlo" w:cs="Menlo"/>
@@ -1567,6 +1732,7 @@
         </w:rPr>
         <w:t xml:space="preserve">, </w:t>
       </w:r>
+      <w:proofErr w:type="spellStart"/>
       <w:r>
         <w:rPr>
           <w:rFonts w:ascii="Menlo" w:eastAsia="Times New Roman" w:hAnsi="Menlo" w:cs="Menlo"/>
@@ -1576,6 +1742,7 @@
         </w:rPr>
         <w:t>MdCardModule</w:t>
       </w:r>
+      <w:proofErr w:type="spellEnd"/>
       <w:r>
         <w:rPr>
           <w:rFonts w:ascii="Menlo" w:eastAsia="Times New Roman" w:hAnsi="Menlo" w:cs="Menlo"/>
@@ -1585,6 +1752,7 @@
         </w:rPr>
         <w:t xml:space="preserve">, </w:t>
       </w:r>
+      <w:proofErr w:type="spellStart"/>
       <w:r>
         <w:rPr>
           <w:rFonts w:ascii="Menlo" w:eastAsia="Times New Roman" w:hAnsi="Menlo" w:cs="Menlo"/>
@@ -1594,6 +1762,7 @@
         </w:rPr>
         <w:t>MdInputModule</w:t>
       </w:r>
+      <w:proofErr w:type="spellEnd"/>
       <w:r>
         <w:rPr>
           <w:rFonts w:ascii="Menlo" w:eastAsia="Times New Roman" w:hAnsi="Menlo" w:cs="Menlo"/>
@@ -1667,8 +1836,19 @@
           <w:sz w:val="18"/>
           <w:szCs w:val="18"/>
         </w:rPr>
-        <w:t xml:space="preserve"> { </w:t>
-      </w:r>
+        <w:t xml:space="preserve"> </w:t>
+      </w:r>
+      <w:proofErr w:type="gramStart"/>
+      <w:r>
+        <w:rPr>
+          <w:rFonts w:ascii="Menlo" w:eastAsia="Times New Roman" w:hAnsi="Menlo" w:cs="Menlo"/>
+          <w:color w:val="D4D4D4"/>
+          <w:sz w:val="18"/>
+          <w:szCs w:val="18"/>
+        </w:rPr>
+        <w:t xml:space="preserve">{ </w:t>
+      </w:r>
+      <w:proofErr w:type="spellStart"/>
       <w:r>
         <w:rPr>
           <w:rFonts w:ascii="Menlo" w:eastAsia="Times New Roman" w:hAnsi="Menlo" w:cs="Menlo"/>
@@ -1678,6 +1858,8 @@
         </w:rPr>
         <w:t>BrowserAnimationsModule</w:t>
       </w:r>
+      <w:proofErr w:type="spellEnd"/>
+      <w:proofErr w:type="gramEnd"/>
       <w:r>
         <w:rPr>
           <w:rFonts w:ascii="Menlo" w:eastAsia="Times New Roman" w:hAnsi="Menlo" w:cs="Menlo"/>
@@ -1835,6 +2017,7 @@
         </w:rPr>
         <w:t xml:space="preserve">    </w:t>
       </w:r>
+      <w:proofErr w:type="spellStart"/>
       <w:r>
         <w:rPr>
           <w:rFonts w:ascii="Menlo" w:eastAsia="Times New Roman" w:hAnsi="Menlo" w:cs="Menlo"/>
@@ -1844,6 +2027,7 @@
         </w:rPr>
         <w:t>BrowserModule</w:t>
       </w:r>
+      <w:proofErr w:type="spellEnd"/>
       <w:r>
         <w:rPr>
           <w:rFonts w:ascii="Menlo" w:eastAsia="Times New Roman" w:hAnsi="Menlo" w:cs="Menlo"/>
@@ -1874,6 +2058,7 @@
         </w:rPr>
         <w:t xml:space="preserve">    </w:t>
       </w:r>
+      <w:proofErr w:type="spellStart"/>
       <w:r>
         <w:rPr>
           <w:rFonts w:ascii="Menlo" w:eastAsia="Times New Roman" w:hAnsi="Menlo" w:cs="Menlo"/>
@@ -1883,6 +2068,7 @@
         </w:rPr>
         <w:t>FormsModule</w:t>
       </w:r>
+      <w:proofErr w:type="spellEnd"/>
       <w:r>
         <w:rPr>
           <w:rFonts w:ascii="Menlo" w:eastAsia="Times New Roman" w:hAnsi="Menlo" w:cs="Menlo"/>
@@ -1913,6 +2099,7 @@
         </w:rPr>
         <w:t xml:space="preserve">    </w:t>
       </w:r>
+      <w:proofErr w:type="spellStart"/>
       <w:r>
         <w:rPr>
           <w:rFonts w:ascii="Menlo" w:eastAsia="Times New Roman" w:hAnsi="Menlo" w:cs="Menlo"/>
@@ -1922,6 +2109,7 @@
         </w:rPr>
         <w:t>HttpModule</w:t>
       </w:r>
+      <w:proofErr w:type="spellEnd"/>
       <w:r>
         <w:rPr>
           <w:rFonts w:ascii="Menlo" w:eastAsia="Times New Roman" w:hAnsi="Menlo" w:cs="Menlo"/>
@@ -1953,6 +2141,7 @@
         </w:rPr>
         <w:t xml:space="preserve">    </w:t>
       </w:r>
+      <w:proofErr w:type="spellStart"/>
       <w:r>
         <w:rPr>
           <w:rFonts w:ascii="Menlo" w:eastAsia="Times New Roman" w:hAnsi="Menlo" w:cs="Menlo"/>
@@ -1963,6 +2152,7 @@
         </w:rPr>
         <w:t>BrowserAnimationsModule</w:t>
       </w:r>
+      <w:proofErr w:type="spellEnd"/>
       <w:r>
         <w:rPr>
           <w:rFonts w:ascii="Menlo" w:eastAsia="Times New Roman" w:hAnsi="Menlo" w:cs="Menlo"/>
@@ -1996,6 +2186,7 @@
         </w:rPr>
         <w:t xml:space="preserve">    </w:t>
       </w:r>
+      <w:proofErr w:type="spellStart"/>
       <w:r>
         <w:rPr>
           <w:rFonts w:ascii="Menlo" w:eastAsia="Times New Roman" w:hAnsi="Menlo" w:cs="Menlo"/>
@@ -2006,6 +2197,7 @@
         </w:rPr>
         <w:t>MdButtonModule</w:t>
       </w:r>
+      <w:proofErr w:type="spellEnd"/>
       <w:r>
         <w:rPr>
           <w:rFonts w:ascii="Menlo" w:eastAsia="Times New Roman" w:hAnsi="Menlo" w:cs="Menlo"/>
@@ -2039,6 +2231,7 @@
         </w:rPr>
         <w:t xml:space="preserve">    </w:t>
       </w:r>
+      <w:proofErr w:type="spellStart"/>
       <w:r>
         <w:rPr>
           <w:rFonts w:ascii="Menlo" w:eastAsia="Times New Roman" w:hAnsi="Menlo" w:cs="Menlo"/>
@@ -2049,6 +2242,7 @@
         </w:rPr>
         <w:t>MdCardModule</w:t>
       </w:r>
+      <w:proofErr w:type="spellEnd"/>
       <w:r>
         <w:rPr>
           <w:rFonts w:ascii="Menlo" w:eastAsia="Times New Roman" w:hAnsi="Menlo" w:cs="Menlo"/>
@@ -2082,6 +2276,7 @@
         </w:rPr>
         <w:t xml:space="preserve">    </w:t>
       </w:r>
+      <w:proofErr w:type="spellStart"/>
       <w:r>
         <w:rPr>
           <w:rFonts w:ascii="Menlo" w:eastAsia="Times New Roman" w:hAnsi="Menlo" w:cs="Menlo"/>
@@ -2092,6 +2287,7 @@
         </w:rPr>
         <w:t>MdInputModule</w:t>
       </w:r>
+      <w:proofErr w:type="spellEnd"/>
     </w:p>
     <w:p>
       <w:pPr>
@@ -2171,12 +2367,21 @@
         </w:rPr>
         <w:t xml:space="preserve">The final step is to load a preconfigured color set, to make it all look nice. Find the </w:t>
       </w:r>
+      <w:proofErr w:type="spellStart"/>
       <w:r>
         <w:rPr>
           <w:i/>
           <w:lang w:val="en-US"/>
         </w:rPr>
-        <w:t xml:space="preserve">src/app/index.html </w:t>
+        <w:t>src</w:t>
+      </w:r>
+      <w:proofErr w:type="spellEnd"/>
+      <w:r>
+        <w:rPr>
+          <w:i/>
+          <w:lang w:val="en-US"/>
+        </w:rPr>
+        <w:t xml:space="preserve">/app/index.html </w:t>
       </w:r>
       <w:r>
         <w:rPr>
@@ -2261,6 +2466,7 @@
         </w:rPr>
         <w:t>=</w:t>
       </w:r>
+      <w:proofErr w:type="gramStart"/>
       <w:r>
         <w:rPr>
           <w:rFonts w:ascii="Menlo" w:eastAsia="Times New Roman" w:hAnsi="Menlo" w:cs="Menlo"/>
@@ -2268,7 +2474,17 @@
           <w:sz w:val="18"/>
           <w:szCs w:val="18"/>
         </w:rPr>
-        <w:t>"../node_modules/@angular/material/prebuilt-themes/indigo-pink.css"</w:t>
+        <w:t>"..</w:t>
+      </w:r>
+      <w:proofErr w:type="gramEnd"/>
+      <w:r>
+        <w:rPr>
+          <w:rFonts w:ascii="Menlo" w:eastAsia="Times New Roman" w:hAnsi="Menlo" w:cs="Menlo"/>
+          <w:color w:val="CE9178"/>
+          <w:sz w:val="18"/>
+          <w:szCs w:val="18"/>
+        </w:rPr>
+        <w:t>/node_modules/@angular/material/prebuilt-themes/indigo-pink.css"</w:t>
       </w:r>
       <w:r>
         <w:rPr>
@@ -2279,6 +2495,7 @@
         </w:rPr>
         <w:t xml:space="preserve"> </w:t>
       </w:r>
+      <w:proofErr w:type="spellStart"/>
       <w:r>
         <w:rPr>
           <w:rFonts w:ascii="Menlo" w:eastAsia="Times New Roman" w:hAnsi="Menlo" w:cs="Menlo"/>
@@ -2288,6 +2505,7 @@
         </w:rPr>
         <w:t>rel</w:t>
       </w:r>
+      <w:proofErr w:type="spellEnd"/>
       <w:r>
         <w:rPr>
           <w:rFonts w:ascii="Menlo" w:eastAsia="Times New Roman" w:hAnsi="Menlo" w:cs="Menlo"/>
@@ -2390,7 +2608,21 @@
         <w:rPr>
           <w:lang w:val="en-US"/>
         </w:rPr>
-        <w:t xml:space="preserve">This command will compile and optimize all our source files and set up a local development server hosting the app. The first time round, it may take a while to complete. When it is </w:t>
+        <w:t xml:space="preserve">This command will compile and optimize all our source files and set up a local development server hosting the app. The </w:t>
+      </w:r>
+      <w:proofErr w:type="gramStart"/>
+      <w:r>
+        <w:rPr>
+          <w:lang w:val="en-US"/>
+        </w:rPr>
+        <w:t>first time</w:t>
+      </w:r>
+      <w:proofErr w:type="gramEnd"/>
+      <w:r>
+        <w:rPr>
+          <w:lang w:val="en-US"/>
+        </w:rPr>
+        <w:t xml:space="preserve"> round, it may take a while to complete. When it is </w:t>
       </w:r>
       <w:r>
         <w:rPr>
@@ -2404,7 +2636,7 @@
         </w:rPr>
         <w:t xml:space="preserve">, open a web browser and navigate to </w:t>
       </w:r>
-      <w:hyperlink r:id="rId13" w:history="1">
+      <w:hyperlink r:id="rId14" w:history="1">
         <w:r>
           <w:rPr>
             <w:rStyle w:val="Hyperlink"/>
@@ -2439,13 +2671,31 @@
         </w:rPr>
         <w:t xml:space="preserve">The development server is configured in such a way that when you make a change to your code, it automatically recompiles and reloads the web page. This makes development super-fast. Try it out by finding the file </w:t>
       </w:r>
+      <w:proofErr w:type="spellStart"/>
       <w:r>
         <w:rPr>
           <w:i/>
           <w:lang w:val="en-US"/>
         </w:rPr>
-        <w:t>src/app/app.component.ts</w:t>
-      </w:r>
+        <w:t>src</w:t>
+      </w:r>
+      <w:proofErr w:type="spellEnd"/>
+      <w:r>
+        <w:rPr>
+          <w:i/>
+          <w:lang w:val="en-US"/>
+        </w:rPr>
+        <w:t>/app/</w:t>
+      </w:r>
+      <w:proofErr w:type="spellStart"/>
+      <w:r>
+        <w:rPr>
+          <w:i/>
+          <w:lang w:val="en-US"/>
+        </w:rPr>
+        <w:t>app.component.ts</w:t>
+      </w:r>
+      <w:proofErr w:type="spellEnd"/>
       <w:r>
         <w:rPr>
           <w:lang w:val="en-US"/>
@@ -2526,7 +2776,7 @@
                     </pic:cNvPicPr>
                   </pic:nvPicPr>
                   <pic:blipFill>
-                    <a:blip r:embed="rId14">
+                    <a:blip r:embed="rId15">
                       <a:extLst>
                         <a:ext uri="{28A0092B-C50C-407E-A947-70E740481C1C}">
                           <a14:useLocalDpi xmlns:a14="http://schemas.microsoft.com/office/drawing/2010/main" val="0"/>
@@ -2682,7 +2932,7 @@
                     </pic:cNvPicPr>
                   </pic:nvPicPr>
                   <pic:blipFill>
-                    <a:blip r:embed="rId15">
+                    <a:blip r:embed="rId16">
                       <a:extLst>
                         <a:ext uri="{28A0092B-C50C-407E-A947-70E740481C1C}">
                           <a14:useLocalDpi xmlns:a14="http://schemas.microsoft.com/office/drawing/2010/main" val="0"/>
@@ -2773,13 +3023,29 @@
           <w:rFonts w:ascii="Andale Mono" w:hAnsi="Andale Mono"/>
           <w:lang w:val="en-US"/>
         </w:rPr>
-        <w:t xml:space="preserve">g generate component </w:t>
-      </w:r>
+        <w:t xml:space="preserve">g </w:t>
+      </w:r>
+      <w:proofErr w:type="gramStart"/>
       <w:r>
         <w:rPr>
           <w:rFonts w:ascii="Andale Mono" w:hAnsi="Andale Mono"/>
           <w:lang w:val="en-US"/>
         </w:rPr>
+        <w:t>generate</w:t>
+      </w:r>
+      <w:proofErr w:type="gramEnd"/>
+      <w:r>
+        <w:rPr>
+          <w:rFonts w:ascii="Andale Mono" w:hAnsi="Andale Mono"/>
+          <w:lang w:val="en-US"/>
+        </w:rPr>
+        <w:t xml:space="preserve"> component </w:t>
+      </w:r>
+      <w:r>
+        <w:rPr>
+          <w:rFonts w:ascii="Andale Mono" w:hAnsi="Andale Mono"/>
+          <w:lang w:val="en-US"/>
+        </w:rPr>
         <w:t>summary</w:t>
       </w:r>
     </w:p>
@@ -2803,12 +3069,21 @@
         </w:rPr>
         <w:t xml:space="preserve">This will create the source files that encompass a component, as well as update our Module definition, so that we can use it straight away. Have a look at the generated files in the </w:t>
       </w:r>
+      <w:proofErr w:type="spellStart"/>
       <w:r>
         <w:rPr>
           <w:i/>
           <w:lang w:val="en-US"/>
         </w:rPr>
-        <w:t>src/app/components/summary</w:t>
+        <w:t>src</w:t>
+      </w:r>
+      <w:proofErr w:type="spellEnd"/>
+      <w:r>
+        <w:rPr>
+          <w:i/>
+          <w:lang w:val="en-US"/>
+        </w:rPr>
+        <w:t>/app/components/summary</w:t>
       </w:r>
       <w:r>
         <w:rPr>
@@ -2836,13 +3111,24 @@
         </w:rPr>
         <w:t xml:space="preserve">The </w:t>
       </w:r>
+      <w:proofErr w:type="spellStart"/>
+      <w:proofErr w:type="gramStart"/>
       <w:r>
         <w:rPr>
           <w:i/>
           <w:lang w:val="en-US"/>
         </w:rPr>
-        <w:t>summary.component.ts</w:t>
-      </w:r>
+        <w:t>summary.component</w:t>
+      </w:r>
+      <w:proofErr w:type="gramEnd"/>
+      <w:r>
+        <w:rPr>
+          <w:i/>
+          <w:lang w:val="en-US"/>
+        </w:rPr>
+        <w:t>.ts</w:t>
+      </w:r>
+      <w:proofErr w:type="spellEnd"/>
       <w:r>
         <w:rPr>
           <w:lang w:val="en-US"/>
@@ -2905,12 +3191,21 @@
         </w:rPr>
         <w:t xml:space="preserve"> component by adding it to its HTML template. Find the file </w:t>
       </w:r>
+      <w:proofErr w:type="spellStart"/>
       <w:r>
         <w:rPr>
           <w:i/>
           <w:lang w:val="en-US"/>
         </w:rPr>
-        <w:t>src/app/app.component.html</w:t>
+        <w:t>src</w:t>
+      </w:r>
+      <w:proofErr w:type="spellEnd"/>
+      <w:r>
+        <w:rPr>
+          <w:i/>
+          <w:lang w:val="en-US"/>
+        </w:rPr>
+        <w:t>/app/app.component.html</w:t>
       </w:r>
       <w:r>
         <w:rPr>
@@ -3181,12 +3476,21 @@
         </w:rPr>
         <w:t xml:space="preserve">Update the </w:t>
       </w:r>
+      <w:proofErr w:type="spellStart"/>
       <w:r>
         <w:rPr>
           <w:i/>
           <w:lang w:val="en-US"/>
         </w:rPr>
-        <w:t>src/app/components/summary.component.html</w:t>
+        <w:t>src</w:t>
+      </w:r>
+      <w:proofErr w:type="spellEnd"/>
+      <w:r>
+        <w:rPr>
+          <w:i/>
+          <w:lang w:val="en-US"/>
+        </w:rPr>
+        <w:t>/app/components/summary.component.html</w:t>
       </w:r>
       <w:r>
         <w:rPr>
@@ -3535,7 +3839,27 @@
           <w:sz w:val="18"/>
           <w:szCs w:val="18"/>
         </w:rPr>
-        <w:t xml:space="preserve">      {{ summary }}</w:t>
+        <w:t xml:space="preserve">      </w:t>
+      </w:r>
+      <w:proofErr w:type="gramStart"/>
+      <w:r>
+        <w:rPr>
+          <w:rFonts w:ascii="Menlo" w:eastAsia="Times New Roman" w:hAnsi="Menlo" w:cs="Menlo"/>
+          <w:color w:val="D4D4D4"/>
+          <w:sz w:val="18"/>
+          <w:szCs w:val="18"/>
+        </w:rPr>
+        <w:t>{{ summary</w:t>
+      </w:r>
+      <w:proofErr w:type="gramEnd"/>
+      <w:r>
+        <w:rPr>
+          <w:rFonts w:ascii="Menlo" w:eastAsia="Times New Roman" w:hAnsi="Menlo" w:cs="Menlo"/>
+          <w:color w:val="D4D4D4"/>
+          <w:sz w:val="18"/>
+          <w:szCs w:val="18"/>
+        </w:rPr>
+        <w:t xml:space="preserve"> }}</w:t>
       </w:r>
     </w:p>
     <w:p>
@@ -3777,6 +4101,7 @@
         </w:rPr>
         <w:t xml:space="preserve"> </w:t>
       </w:r>
+      <w:proofErr w:type="spellStart"/>
       <w:r>
         <w:rPr>
           <w:rFonts w:ascii="Menlo" w:eastAsia="Times New Roman" w:hAnsi="Menlo" w:cs="Menlo"/>
@@ -3786,6 +4111,7 @@
         </w:rPr>
         <w:t>mdInput</w:t>
       </w:r>
+      <w:proofErr w:type="spellEnd"/>
       <w:r>
         <w:rPr>
           <w:rFonts w:ascii="Menlo" w:eastAsia="Times New Roman" w:hAnsi="Menlo" w:cs="Menlo"/>
@@ -3795,6 +4121,7 @@
         </w:rPr>
         <w:t xml:space="preserve"> #</w:t>
       </w:r>
+      <w:proofErr w:type="spellStart"/>
       <w:r>
         <w:rPr>
           <w:rFonts w:ascii="Menlo" w:eastAsia="Times New Roman" w:hAnsi="Menlo" w:cs="Menlo"/>
@@ -3804,6 +4131,7 @@
         </w:rPr>
         <w:t>searchbox</w:t>
       </w:r>
+      <w:proofErr w:type="spellEnd"/>
       <w:r>
         <w:rPr>
           <w:rFonts w:ascii="Menlo" w:eastAsia="Times New Roman" w:hAnsi="Menlo" w:cs="Menlo"/>
@@ -3945,6 +4273,7 @@
         </w:rPr>
         <w:t xml:space="preserve"> </w:t>
       </w:r>
+      <w:proofErr w:type="spellStart"/>
       <w:r>
         <w:rPr>
           <w:rFonts w:ascii="Menlo" w:eastAsia="Times New Roman" w:hAnsi="Menlo" w:cs="Menlo"/>
@@ -3954,6 +4283,7 @@
         </w:rPr>
         <w:t>color</w:t>
       </w:r>
+      <w:proofErr w:type="spellEnd"/>
       <w:r>
         <w:rPr>
           <w:rFonts w:ascii="Menlo" w:eastAsia="Times New Roman" w:hAnsi="Menlo" w:cs="Menlo"/>
@@ -3981,6 +4311,7 @@
         </w:rPr>
         <w:t>&gt;</w:t>
       </w:r>
+      <w:proofErr w:type="gramStart"/>
       <w:r>
         <w:rPr>
           <w:rFonts w:ascii="Menlo" w:eastAsia="Times New Roman" w:hAnsi="Menlo" w:cs="Menlo"/>
@@ -3997,7 +4328,17 @@
           <w:sz w:val="18"/>
           <w:szCs w:val="18"/>
         </w:rPr>
-        <w:t>&lt;/</w:t>
+        <w:t>&lt;</w:t>
+      </w:r>
+      <w:proofErr w:type="gramEnd"/>
+      <w:r>
+        <w:rPr>
+          <w:rFonts w:ascii="Menlo" w:eastAsia="Times New Roman" w:hAnsi="Menlo" w:cs="Menlo"/>
+          <w:color w:val="808080"/>
+          <w:sz w:val="18"/>
+          <w:szCs w:val="18"/>
+        </w:rPr>
+        <w:t>/</w:t>
       </w:r>
       <w:r>
         <w:rPr>
@@ -4138,12 +4479,21 @@
         </w:rPr>
         <w:t xml:space="preserve">Notice the </w:t>
       </w:r>
+      <w:proofErr w:type="gramStart"/>
       <w:r>
         <w:rPr>
           <w:i/>
           <w:lang w:val="en-US"/>
         </w:rPr>
-        <w:t>{{ summary }}</w:t>
+        <w:t>{{ summary</w:t>
+      </w:r>
+      <w:proofErr w:type="gramEnd"/>
+      <w:r>
+        <w:rPr>
+          <w:i/>
+          <w:lang w:val="en-US"/>
+        </w:rPr>
+        <w:t xml:space="preserve"> }}</w:t>
       </w:r>
       <w:r>
         <w:rPr>
@@ -4196,13 +4546,31 @@
         </w:rPr>
         <w:t xml:space="preserve">For now, let’s simply initialize it with a static value. Update the </w:t>
       </w:r>
+      <w:proofErr w:type="spellStart"/>
       <w:r>
         <w:rPr>
           <w:i/>
           <w:lang w:val="en-US"/>
         </w:rPr>
-        <w:t>src/app/components/summary.component.ts</w:t>
-      </w:r>
+        <w:t>src</w:t>
+      </w:r>
+      <w:proofErr w:type="spellEnd"/>
+      <w:r>
+        <w:rPr>
+          <w:i/>
+          <w:lang w:val="en-US"/>
+        </w:rPr>
+        <w:t>/app/components/</w:t>
+      </w:r>
+      <w:proofErr w:type="spellStart"/>
+      <w:r>
+        <w:rPr>
+          <w:i/>
+          <w:lang w:val="en-US"/>
+        </w:rPr>
+        <w:t>summary.component.ts</w:t>
+      </w:r>
+      <w:proofErr w:type="spellEnd"/>
       <w:r>
         <w:rPr>
           <w:lang w:val="en-US"/>
@@ -4276,6 +4644,7 @@
         </w:rPr>
         <w:t xml:space="preserve"> </w:t>
       </w:r>
+      <w:proofErr w:type="spellStart"/>
       <w:r>
         <w:rPr>
           <w:rFonts w:ascii="Menlo" w:eastAsia="Times New Roman" w:hAnsi="Menlo" w:cs="Menlo"/>
@@ -4285,6 +4654,7 @@
         </w:rPr>
         <w:t>SummaryComponent</w:t>
       </w:r>
+      <w:proofErr w:type="spellEnd"/>
       <w:r>
         <w:rPr>
           <w:rFonts w:ascii="Menlo" w:eastAsia="Times New Roman" w:hAnsi="Menlo" w:cs="Menlo"/>
@@ -4312,6 +4682,7 @@
         </w:rPr>
         <w:t xml:space="preserve"> </w:t>
       </w:r>
+      <w:proofErr w:type="spellStart"/>
       <w:r>
         <w:rPr>
           <w:rFonts w:ascii="Menlo" w:eastAsia="Times New Roman" w:hAnsi="Menlo" w:cs="Menlo"/>
@@ -4321,6 +4692,7 @@
         </w:rPr>
         <w:t>OnInit</w:t>
       </w:r>
+      <w:proofErr w:type="spellEnd"/>
       <w:r>
         <w:rPr>
           <w:rFonts w:ascii="Menlo" w:eastAsia="Times New Roman" w:hAnsi="Menlo" w:cs="Menlo"/>
@@ -4445,6 +4817,7 @@
         </w:rPr>
         <w:t xml:space="preserve">  </w:t>
       </w:r>
+      <w:proofErr w:type="gramStart"/>
       <w:r>
         <w:rPr>
           <w:rFonts w:ascii="Menlo" w:eastAsia="Times New Roman" w:hAnsi="Menlo" w:cs="Menlo"/>
@@ -4461,7 +4834,17 @@
           <w:sz w:val="18"/>
           <w:szCs w:val="18"/>
         </w:rPr>
-        <w:t>() { }</w:t>
+        <w:t>(</w:t>
+      </w:r>
+      <w:proofErr w:type="gramEnd"/>
+      <w:r>
+        <w:rPr>
+          <w:rFonts w:ascii="Menlo" w:eastAsia="Times New Roman" w:hAnsi="Menlo" w:cs="Menlo"/>
+          <w:color w:val="D4D4D4"/>
+          <w:sz w:val="18"/>
+          <w:szCs w:val="18"/>
+        </w:rPr>
+        <w:t>) { }</w:t>
       </w:r>
     </w:p>
     <w:p>
@@ -4496,6 +4879,8 @@
         </w:rPr>
         <w:t xml:space="preserve">  </w:t>
       </w:r>
+      <w:proofErr w:type="spellStart"/>
+      <w:proofErr w:type="gramStart"/>
       <w:r>
         <w:rPr>
           <w:rFonts w:ascii="Menlo" w:eastAsia="Times New Roman" w:hAnsi="Menlo" w:cs="Menlo"/>
@@ -4505,14 +4890,25 @@
         </w:rPr>
         <w:t>ngOnInit</w:t>
       </w:r>
-      <w:r>
-        <w:rPr>
-          <w:rFonts w:ascii="Menlo" w:eastAsia="Times New Roman" w:hAnsi="Menlo" w:cs="Menlo"/>
-          <w:color w:val="D4D4D4"/>
-          <w:sz w:val="18"/>
-          <w:szCs w:val="18"/>
-        </w:rPr>
-        <w:t>() {</w:t>
+      <w:proofErr w:type="spellEnd"/>
+      <w:r>
+        <w:rPr>
+          <w:rFonts w:ascii="Menlo" w:eastAsia="Times New Roman" w:hAnsi="Menlo" w:cs="Menlo"/>
+          <w:color w:val="D4D4D4"/>
+          <w:sz w:val="18"/>
+          <w:szCs w:val="18"/>
+        </w:rPr>
+        <w:t>(</w:t>
+      </w:r>
+      <w:proofErr w:type="gramEnd"/>
+      <w:r>
+        <w:rPr>
+          <w:rFonts w:ascii="Menlo" w:eastAsia="Times New Roman" w:hAnsi="Menlo" w:cs="Menlo"/>
+          <w:color w:val="D4D4D4"/>
+          <w:sz w:val="18"/>
+          <w:szCs w:val="18"/>
+        </w:rPr>
+        <w:t>) {</w:t>
       </w:r>
     </w:p>
     <w:p>
@@ -4634,7 +5030,21 @@
         <w:rPr>
           <w:lang w:val="en-US"/>
         </w:rPr>
-        <w:t xml:space="preserve">Whilst starting to look pretty good, your app doesn’t actually do very much. Let’s change that now. The goal of the app </w:t>
+        <w:t xml:space="preserve">Whilst starting to look </w:t>
+      </w:r>
+      <w:proofErr w:type="gramStart"/>
+      <w:r>
+        <w:rPr>
+          <w:lang w:val="en-US"/>
+        </w:rPr>
+        <w:t>pretty good</w:t>
+      </w:r>
+      <w:proofErr w:type="gramEnd"/>
+      <w:r>
+        <w:rPr>
+          <w:lang w:val="en-US"/>
+        </w:rPr>
+        <w:t xml:space="preserve">, your app doesn’t actually do very much. Let’s change that now. The goal of the app </w:t>
       </w:r>
       <w:r>
         <w:rPr>
@@ -4664,7 +5074,21 @@
         <w:rPr>
           <w:lang w:val="en-US"/>
         </w:rPr>
-        <w:t xml:space="preserve">A service is a TypeScript class which can be </w:t>
+        <w:t xml:space="preserve">A service is a </w:t>
+      </w:r>
+      <w:proofErr w:type="spellStart"/>
+      <w:r>
+        <w:rPr>
+          <w:lang w:val="en-US"/>
+        </w:rPr>
+        <w:t>TypeScript</w:t>
+      </w:r>
+      <w:proofErr w:type="spellEnd"/>
+      <w:r>
+        <w:rPr>
+          <w:lang w:val="en-US"/>
+        </w:rPr>
+        <w:t xml:space="preserve"> class which can be </w:t>
       </w:r>
       <w:r>
         <w:rPr>
@@ -4677,13 +5101,7 @@
         <w:rPr>
           <w:lang w:val="en-US"/>
         </w:rPr>
-        <w:t xml:space="preserve"> into other services or </w:t>
-      </w:r>
-      <w:r>
-        <w:rPr>
-          <w:lang w:val="en-US"/>
-        </w:rPr>
-        <w:t>components. Let’s</w:t>
+        <w:t xml:space="preserve"> into other services or components. Let’s</w:t>
       </w:r>
       <w:r>
         <w:rPr>
@@ -4719,13 +5137,29 @@
           <w:rFonts w:ascii="Andale Mono" w:hAnsi="Andale Mono"/>
           <w:lang w:val="en-US"/>
         </w:rPr>
-        <w:t xml:space="preserve">g generate service </w:t>
-      </w:r>
+        <w:t xml:space="preserve">g </w:t>
+      </w:r>
+      <w:proofErr w:type="gramStart"/>
       <w:r>
         <w:rPr>
           <w:rFonts w:ascii="Andale Mono" w:hAnsi="Andale Mono"/>
           <w:lang w:val="en-US"/>
         </w:rPr>
+        <w:t>generate</w:t>
+      </w:r>
+      <w:proofErr w:type="gramEnd"/>
+      <w:r>
+        <w:rPr>
+          <w:rFonts w:ascii="Andale Mono" w:hAnsi="Andale Mono"/>
+          <w:lang w:val="en-US"/>
+        </w:rPr>
+        <w:t xml:space="preserve"> service </w:t>
+      </w:r>
+      <w:r>
+        <w:rPr>
+          <w:rFonts w:ascii="Andale Mono" w:hAnsi="Andale Mono"/>
+          <w:lang w:val="en-US"/>
+        </w:rPr>
         <w:t>summary</w:t>
       </w:r>
     </w:p>
@@ -4760,13 +5194,31 @@
         </w:rPr>
         <w:t xml:space="preserve">our application, update the </w:t>
       </w:r>
+      <w:proofErr w:type="spellStart"/>
       <w:r>
         <w:rPr>
           <w:i/>
           <w:lang w:val="en-US"/>
         </w:rPr>
-        <w:t>src/app/app.module.ts</w:t>
-      </w:r>
+        <w:t>src</w:t>
+      </w:r>
+      <w:proofErr w:type="spellEnd"/>
+      <w:r>
+        <w:rPr>
+          <w:i/>
+          <w:lang w:val="en-US"/>
+        </w:rPr>
+        <w:t>/app/</w:t>
+      </w:r>
+      <w:proofErr w:type="spellStart"/>
+      <w:r>
+        <w:rPr>
+          <w:i/>
+          <w:lang w:val="en-US"/>
+        </w:rPr>
+        <w:t>app.module.ts</w:t>
+      </w:r>
+      <w:proofErr w:type="spellEnd"/>
       <w:r>
         <w:rPr>
           <w:lang w:val="en-US"/>
@@ -4827,8 +5279,19 @@
           <w:sz w:val="18"/>
           <w:szCs w:val="18"/>
         </w:rPr>
-        <w:t xml:space="preserve"> { </w:t>
-      </w:r>
+        <w:t xml:space="preserve"> </w:t>
+      </w:r>
+      <w:proofErr w:type="gramStart"/>
+      <w:r>
+        <w:rPr>
+          <w:rFonts w:ascii="Menlo" w:eastAsia="Times New Roman" w:hAnsi="Menlo" w:cs="Menlo"/>
+          <w:color w:val="D4D4D4"/>
+          <w:sz w:val="18"/>
+          <w:szCs w:val="18"/>
+        </w:rPr>
+        <w:t xml:space="preserve">{ </w:t>
+      </w:r>
+      <w:proofErr w:type="spellStart"/>
       <w:r>
         <w:rPr>
           <w:rFonts w:ascii="Menlo" w:eastAsia="Times New Roman" w:hAnsi="Menlo" w:cs="Menlo"/>
@@ -4838,6 +5301,8 @@
         </w:rPr>
         <w:t>SummaryService</w:t>
       </w:r>
+      <w:proofErr w:type="spellEnd"/>
+      <w:proofErr w:type="gramEnd"/>
       <w:r>
         <w:rPr>
           <w:rFonts w:ascii="Menlo" w:eastAsia="Times New Roman" w:hAnsi="Menlo" w:cs="Menlo"/>
@@ -4872,7 +5337,27 @@
           <w:sz w:val="18"/>
           <w:szCs w:val="18"/>
         </w:rPr>
-        <w:t>'./summary.service'</w:t>
+        <w:t>'./</w:t>
+      </w:r>
+      <w:proofErr w:type="spellStart"/>
+      <w:r>
+        <w:rPr>
+          <w:rFonts w:ascii="Menlo" w:eastAsia="Times New Roman" w:hAnsi="Menlo" w:cs="Menlo"/>
+          <w:color w:val="CE9178"/>
+          <w:sz w:val="18"/>
+          <w:szCs w:val="18"/>
+        </w:rPr>
+        <w:t>summary.service</w:t>
+      </w:r>
+      <w:proofErr w:type="spellEnd"/>
+      <w:r>
+        <w:rPr>
+          <w:rFonts w:ascii="Menlo" w:eastAsia="Times New Roman" w:hAnsi="Menlo" w:cs="Menlo"/>
+          <w:color w:val="CE9178"/>
+          <w:sz w:val="18"/>
+          <w:szCs w:val="18"/>
+        </w:rPr>
+        <w:t>'</w:t>
       </w:r>
       <w:r>
         <w:rPr>
@@ -4955,6 +5440,7 @@
         </w:rPr>
         <w:t xml:space="preserve">    </w:t>
       </w:r>
+      <w:proofErr w:type="spellStart"/>
       <w:r>
         <w:rPr>
           <w:rFonts w:ascii="Menlo" w:eastAsia="Times New Roman" w:hAnsi="Menlo" w:cs="Menlo"/>
@@ -4964,6 +5450,7 @@
         </w:rPr>
         <w:t>SummaryService</w:t>
       </w:r>
+      <w:proofErr w:type="spellEnd"/>
     </w:p>
     <w:p>
       <w:pPr>
@@ -5027,6 +5514,7 @@
         </w:rPr>
         <w:t xml:space="preserve">You are going to create a function called </w:t>
       </w:r>
+      <w:proofErr w:type="spellStart"/>
       <w:r>
         <w:rPr>
           <w:i/>
@@ -5034,6 +5522,7 @@
         </w:rPr>
         <w:t>getSummary</w:t>
       </w:r>
+      <w:proofErr w:type="spellEnd"/>
       <w:r>
         <w:rPr>
           <w:lang w:val="en-US"/>
@@ -5190,13 +5679,31 @@
         </w:rPr>
         <w:t xml:space="preserve">Open the file </w:t>
       </w:r>
+      <w:proofErr w:type="spellStart"/>
       <w:r>
         <w:rPr>
           <w:i/>
           <w:lang w:val="en-US"/>
         </w:rPr>
-        <w:t>src/app/summary.service.ts</w:t>
-      </w:r>
+        <w:t>src</w:t>
+      </w:r>
+      <w:proofErr w:type="spellEnd"/>
+      <w:r>
+        <w:rPr>
+          <w:i/>
+          <w:lang w:val="en-US"/>
+        </w:rPr>
+        <w:t>/app/</w:t>
+      </w:r>
+      <w:proofErr w:type="spellStart"/>
+      <w:r>
+        <w:rPr>
+          <w:i/>
+          <w:lang w:val="en-US"/>
+        </w:rPr>
+        <w:t>summary.service.ts</w:t>
+      </w:r>
+      <w:proofErr w:type="spellEnd"/>
       <w:r>
         <w:rPr>
           <w:lang w:val="en-US"/>
@@ -5238,7 +5745,17 @@
           <w:sz w:val="18"/>
           <w:szCs w:val="18"/>
         </w:rPr>
-        <w:t xml:space="preserve"> { </w:t>
+        <w:t xml:space="preserve"> </w:t>
+      </w:r>
+      <w:proofErr w:type="gramStart"/>
+      <w:r>
+        <w:rPr>
+          <w:rFonts w:ascii="Menlo" w:eastAsia="Times New Roman" w:hAnsi="Menlo" w:cs="Menlo"/>
+          <w:color w:val="D4D4D4"/>
+          <w:sz w:val="18"/>
+          <w:szCs w:val="18"/>
+        </w:rPr>
+        <w:t xml:space="preserve">{ </w:t>
       </w:r>
       <w:r>
         <w:rPr>
@@ -5249,6 +5766,7 @@
         </w:rPr>
         <w:t>Injectable</w:t>
       </w:r>
+      <w:proofErr w:type="gramEnd"/>
       <w:r>
         <w:rPr>
           <w:rFonts w:ascii="Menlo" w:eastAsia="Times New Roman" w:hAnsi="Menlo" w:cs="Menlo"/>
@@ -5325,7 +5843,18 @@
           <w:sz w:val="18"/>
           <w:szCs w:val="18"/>
         </w:rPr>
-        <w:t xml:space="preserve"> { </w:t>
+        <w:t xml:space="preserve"> </w:t>
+      </w:r>
+      <w:proofErr w:type="gramStart"/>
+      <w:r>
+        <w:rPr>
+          <w:rFonts w:ascii="Menlo" w:eastAsia="Times New Roman" w:hAnsi="Menlo" w:cs="Menlo"/>
+          <w:b/>
+          <w:color w:val="D4D4D4"/>
+          <w:sz w:val="18"/>
+          <w:szCs w:val="18"/>
+        </w:rPr>
+        <w:t xml:space="preserve">{ </w:t>
       </w:r>
       <w:r>
         <w:rPr>
@@ -5337,6 +5866,7 @@
         </w:rPr>
         <w:t>Http</w:t>
       </w:r>
+      <w:proofErr w:type="gramEnd"/>
       <w:r>
         <w:rPr>
           <w:rFonts w:ascii="Menlo" w:eastAsia="Times New Roman" w:hAnsi="Menlo" w:cs="Menlo"/>
@@ -5420,6 +5950,7 @@
         </w:rPr>
         <w:t>@</w:t>
       </w:r>
+      <w:proofErr w:type="gramStart"/>
       <w:r>
         <w:rPr>
           <w:rFonts w:ascii="Menlo" w:eastAsia="Times New Roman" w:hAnsi="Menlo" w:cs="Menlo"/>
@@ -5436,7 +5967,17 @@
           <w:sz w:val="18"/>
           <w:szCs w:val="18"/>
         </w:rPr>
-        <w:t>()</w:t>
+        <w:t>(</w:t>
+      </w:r>
+      <w:proofErr w:type="gramEnd"/>
+      <w:r>
+        <w:rPr>
+          <w:rFonts w:ascii="Menlo" w:eastAsia="Times New Roman" w:hAnsi="Menlo" w:cs="Menlo"/>
+          <w:color w:val="D4D4D4"/>
+          <w:sz w:val="18"/>
+          <w:szCs w:val="18"/>
+        </w:rPr>
+        <w:t>)</w:t>
       </w:r>
     </w:p>
     <w:p>
@@ -5486,6 +6027,7 @@
         </w:rPr>
         <w:t xml:space="preserve"> </w:t>
       </w:r>
+      <w:proofErr w:type="spellStart"/>
       <w:r>
         <w:rPr>
           <w:rFonts w:ascii="Menlo" w:eastAsia="Times New Roman" w:hAnsi="Menlo" w:cs="Menlo"/>
@@ -5495,6 +6037,7 @@
         </w:rPr>
         <w:t>SummaryService</w:t>
       </w:r>
+      <w:proofErr w:type="spellEnd"/>
       <w:r>
         <w:rPr>
           <w:rFonts w:ascii="Menlo" w:eastAsia="Times New Roman" w:hAnsi="Menlo" w:cs="Menlo"/>
@@ -5537,6 +6080,7 @@
         </w:rPr>
         <w:t xml:space="preserve">  </w:t>
       </w:r>
+      <w:proofErr w:type="gramStart"/>
       <w:r>
         <w:rPr>
           <w:rFonts w:ascii="Menlo" w:eastAsia="Times New Roman" w:hAnsi="Menlo" w:cs="Menlo"/>
@@ -5555,6 +6099,7 @@
         </w:rPr>
         <w:t>(</w:t>
       </w:r>
+      <w:proofErr w:type="gramEnd"/>
       <w:r>
         <w:rPr>
           <w:rFonts w:ascii="Menlo" w:eastAsia="Times New Roman" w:hAnsi="Menlo" w:cs="Menlo"/>
@@ -5667,12 +6212,14 @@
       <w:r>
         <w:t xml:space="preserve">Creating the </w:t>
       </w:r>
+      <w:proofErr w:type="spellStart"/>
       <w:r>
         <w:rPr>
           <w:i/>
         </w:rPr>
         <w:t>getSummary</w:t>
       </w:r>
+      <w:proofErr w:type="spellEnd"/>
       <w:r>
         <w:t xml:space="preserve"> method</w:t>
       </w:r>
@@ -5683,7 +6230,7 @@
       </w:r>
     </w:p>
     <w:p>
-      <w:hyperlink r:id="rId16" w:history="1">
+      <w:hyperlink r:id="rId17" w:history="1">
         <w:r>
           <w:rPr>
             <w:rStyle w:val="Hyperlink"/>
@@ -5708,7 +6255,7 @@
           <w:lang w:val="en-US"/>
         </w:rPr>
       </w:pPr>
-      <w:hyperlink r:id="rId17" w:history="1">
+      <w:hyperlink r:id="rId18" w:history="1">
         <w:r>
           <w:rPr>
             <w:rStyle w:val="Hyperlink"/>
@@ -5772,6 +6319,7 @@
         </w:rPr>
         <w:t xml:space="preserve">The </w:t>
       </w:r>
+      <w:proofErr w:type="spellStart"/>
       <w:r>
         <w:rPr>
           <w:i/>
@@ -5779,6 +6327,7 @@
         </w:rPr>
         <w:t>getSummary</w:t>
       </w:r>
+      <w:proofErr w:type="spellEnd"/>
       <w:r>
         <w:rPr>
           <w:lang w:val="en-US"/>
@@ -5845,14 +6394,38 @@
         <w:rPr>
           <w:lang w:val="en-US"/>
         </w:rPr>
-        <w:t xml:space="preserve">It should parse the response to a JavaScript object using the </w:t>
+        <w:t xml:space="preserve">It should parse the response to a JavaScript object using </w:t>
+      </w:r>
+      <w:proofErr w:type="gramStart"/>
+      <w:r>
+        <w:rPr>
+          <w:lang w:val="en-US"/>
+        </w:rPr>
+        <w:t xml:space="preserve">the </w:t>
       </w:r>
       <w:r>
         <w:rPr>
           <w:i/>
           <w:lang w:val="en-US"/>
         </w:rPr>
-        <w:t>.json()</w:t>
+        <w:t>.</w:t>
+      </w:r>
+      <w:proofErr w:type="spellStart"/>
+      <w:r>
+        <w:rPr>
+          <w:i/>
+          <w:lang w:val="en-US"/>
+        </w:rPr>
+        <w:t>json</w:t>
+      </w:r>
+      <w:proofErr w:type="spellEnd"/>
+      <w:proofErr w:type="gramEnd"/>
+      <w:r>
+        <w:rPr>
+          <w:i/>
+          <w:lang w:val="en-US"/>
+        </w:rPr>
+        <w:t>()</w:t>
       </w:r>
       <w:r>
         <w:rPr>
@@ -5928,13 +6501,24 @@
         </w:rPr>
         <w:t xml:space="preserve"> is given below. Add it to the </w:t>
       </w:r>
+      <w:proofErr w:type="spellStart"/>
+      <w:proofErr w:type="gramStart"/>
       <w:r>
         <w:rPr>
           <w:i/>
           <w:lang w:val="en-US"/>
         </w:rPr>
-        <w:t>summary.service.ts</w:t>
-      </w:r>
+        <w:t>summary.service</w:t>
+      </w:r>
+      <w:proofErr w:type="gramEnd"/>
+      <w:r>
+        <w:rPr>
+          <w:i/>
+          <w:lang w:val="en-US"/>
+        </w:rPr>
+        <w:t>.ts</w:t>
+      </w:r>
+      <w:proofErr w:type="spellEnd"/>
       <w:r>
         <w:rPr>
           <w:lang w:val="en-US"/>
@@ -5987,6 +6571,7 @@
         </w:rPr>
         <w:t xml:space="preserve"> </w:t>
       </w:r>
+      <w:proofErr w:type="spellStart"/>
       <w:r>
         <w:rPr>
           <w:rFonts w:ascii="Menlo" w:eastAsia="Times New Roman" w:hAnsi="Menlo" w:cs="Menlo"/>
@@ -5996,6 +6581,7 @@
         </w:rPr>
         <w:t>url</w:t>
       </w:r>
+      <w:proofErr w:type="spellEnd"/>
       <w:r>
         <w:rPr>
           <w:rFonts w:ascii="Menlo" w:eastAsia="Times New Roman" w:hAnsi="Menlo" w:cs="Menlo"/>
@@ -6056,6 +6642,7 @@
         </w:rPr>
         <w:t xml:space="preserve">  </w:t>
       </w:r>
+      <w:proofErr w:type="spellStart"/>
       <w:r>
         <w:rPr>
           <w:rFonts w:ascii="Menlo" w:eastAsia="Times New Roman" w:hAnsi="Menlo" w:cs="Menlo"/>
@@ -6065,6 +6652,7 @@
         </w:rPr>
         <w:t>getSummary</w:t>
       </w:r>
+      <w:proofErr w:type="spellEnd"/>
       <w:r>
         <w:rPr>
           <w:rFonts w:ascii="Menlo" w:eastAsia="Times New Roman" w:hAnsi="Menlo" w:cs="Menlo"/>
@@ -6131,6 +6719,7 @@
         </w:rPr>
         <w:t xml:space="preserve"> </w:t>
       </w:r>
+      <w:proofErr w:type="spellStart"/>
       <w:r>
         <w:rPr>
           <w:rFonts w:ascii="Menlo" w:eastAsia="Times New Roman" w:hAnsi="Menlo" w:cs="Menlo"/>
@@ -6176,6 +6765,7 @@
         </w:rPr>
         <w:t>get</w:t>
       </w:r>
+      <w:proofErr w:type="spellEnd"/>
       <w:r>
         <w:rPr>
           <w:rFonts w:ascii="Menlo" w:eastAsia="Times New Roman" w:hAnsi="Menlo" w:cs="Menlo"/>
@@ -6201,7 +6791,17 @@
           <w:sz w:val="18"/>
           <w:szCs w:val="18"/>
         </w:rPr>
-        <w:t>${this</w:t>
+        <w:t>${</w:t>
+      </w:r>
+      <w:proofErr w:type="gramStart"/>
+      <w:r>
+        <w:rPr>
+          <w:rFonts w:ascii="Menlo" w:eastAsia="Times New Roman" w:hAnsi="Menlo" w:cs="Menlo"/>
+          <w:color w:val="569CD6"/>
+          <w:sz w:val="18"/>
+          <w:szCs w:val="18"/>
+        </w:rPr>
+        <w:t>this</w:t>
       </w:r>
       <w:r>
         <w:rPr>
@@ -6237,7 +6837,68 @@
           <w:sz w:val="18"/>
           <w:szCs w:val="18"/>
         </w:rPr>
-        <w:t>&amp;exintro=&amp;explaintext=&amp;prop=extracts&amp;titles=</w:t>
+        <w:t>&amp;</w:t>
+      </w:r>
+      <w:proofErr w:type="spellStart"/>
+      <w:proofErr w:type="gramEnd"/>
+      <w:r>
+        <w:rPr>
+          <w:rFonts w:ascii="Menlo" w:eastAsia="Times New Roman" w:hAnsi="Menlo" w:cs="Menlo"/>
+          <w:color w:val="CE9178"/>
+          <w:sz w:val="18"/>
+          <w:szCs w:val="18"/>
+        </w:rPr>
+        <w:t>exintro</w:t>
+      </w:r>
+      <w:proofErr w:type="spellEnd"/>
+      <w:r>
+        <w:rPr>
+          <w:rFonts w:ascii="Menlo" w:eastAsia="Times New Roman" w:hAnsi="Menlo" w:cs="Menlo"/>
+          <w:color w:val="CE9178"/>
+          <w:sz w:val="18"/>
+          <w:szCs w:val="18"/>
+        </w:rPr>
+        <w:t>=&amp;</w:t>
+      </w:r>
+      <w:proofErr w:type="spellStart"/>
+      <w:r>
+        <w:rPr>
+          <w:rFonts w:ascii="Menlo" w:eastAsia="Times New Roman" w:hAnsi="Menlo" w:cs="Menlo"/>
+          <w:color w:val="CE9178"/>
+          <w:sz w:val="18"/>
+          <w:szCs w:val="18"/>
+        </w:rPr>
+        <w:t>explaintext</w:t>
+      </w:r>
+      <w:proofErr w:type="spellEnd"/>
+      <w:r>
+        <w:rPr>
+          <w:rFonts w:ascii="Menlo" w:eastAsia="Times New Roman" w:hAnsi="Menlo" w:cs="Menlo"/>
+          <w:color w:val="CE9178"/>
+          <w:sz w:val="18"/>
+          <w:szCs w:val="18"/>
+        </w:rPr>
+        <w:t>=&amp;prop=</w:t>
+      </w:r>
+      <w:proofErr w:type="spellStart"/>
+      <w:r>
+        <w:rPr>
+          <w:rFonts w:ascii="Menlo" w:eastAsia="Times New Roman" w:hAnsi="Menlo" w:cs="Menlo"/>
+          <w:color w:val="CE9178"/>
+          <w:sz w:val="18"/>
+          <w:szCs w:val="18"/>
+        </w:rPr>
+        <w:t>extracts&amp;titles</w:t>
+      </w:r>
+      <w:proofErr w:type="spellEnd"/>
+      <w:r>
+        <w:rPr>
+          <w:rFonts w:ascii="Menlo" w:eastAsia="Times New Roman" w:hAnsi="Menlo" w:cs="Menlo"/>
+          <w:color w:val="CE9178"/>
+          <w:sz w:val="18"/>
+          <w:szCs w:val="18"/>
+        </w:rPr>
+        <w:t>=</w:t>
       </w:r>
       <w:r>
         <w:rPr>
@@ -6303,7 +6964,17 @@
           <w:sz w:val="18"/>
           <w:szCs w:val="18"/>
         </w:rPr>
-        <w:t xml:space="preserve">      .</w:t>
+        <w:t xml:space="preserve">      </w:t>
+      </w:r>
+      <w:proofErr w:type="gramStart"/>
+      <w:r>
+        <w:rPr>
+          <w:rFonts w:ascii="Menlo" w:eastAsia="Times New Roman" w:hAnsi="Menlo" w:cs="Menlo"/>
+          <w:color w:val="D4D4D4"/>
+          <w:sz w:val="18"/>
+          <w:szCs w:val="18"/>
+        </w:rPr>
+        <w:t>.</w:t>
       </w:r>
       <w:r>
         <w:rPr>
@@ -6314,6 +6985,7 @@
         </w:rPr>
         <w:t>map</w:t>
       </w:r>
+      <w:proofErr w:type="gramEnd"/>
       <w:r>
         <w:rPr>
           <w:rFonts w:ascii="Menlo" w:eastAsia="Times New Roman" w:hAnsi="Menlo" w:cs="Menlo"/>
@@ -6359,6 +7031,7 @@
         </w:rPr>
         <w:t xml:space="preserve"> </w:t>
       </w:r>
+      <w:proofErr w:type="spellStart"/>
       <w:r>
         <w:rPr>
           <w:rFonts w:ascii="Menlo" w:eastAsia="Times New Roman" w:hAnsi="Menlo" w:cs="Menlo"/>
@@ -6386,6 +7059,7 @@
         </w:rPr>
         <w:t>json</w:t>
       </w:r>
+      <w:proofErr w:type="spellEnd"/>
       <w:r>
         <w:rPr>
           <w:rFonts w:ascii="Menlo" w:eastAsia="Times New Roman" w:hAnsi="Menlo" w:cs="Menlo"/>
@@ -6414,7 +7088,17 @@
           <w:sz w:val="18"/>
           <w:szCs w:val="18"/>
         </w:rPr>
-        <w:t xml:space="preserve">      .</w:t>
+        <w:t xml:space="preserve">      </w:t>
+      </w:r>
+      <w:proofErr w:type="gramStart"/>
+      <w:r>
+        <w:rPr>
+          <w:rFonts w:ascii="Menlo" w:eastAsia="Times New Roman" w:hAnsi="Menlo" w:cs="Menlo"/>
+          <w:color w:val="D4D4D4"/>
+          <w:sz w:val="18"/>
+          <w:szCs w:val="18"/>
+        </w:rPr>
+        <w:t>.</w:t>
       </w:r>
       <w:r>
         <w:rPr>
@@ -6425,6 +7109,7 @@
         </w:rPr>
         <w:t>map</w:t>
       </w:r>
+      <w:proofErr w:type="gramEnd"/>
       <w:r>
         <w:rPr>
           <w:rFonts w:ascii="Menlo" w:eastAsia="Times New Roman" w:hAnsi="Menlo" w:cs="Menlo"/>
@@ -6434,6 +7119,7 @@
         </w:rPr>
         <w:t>(</w:t>
       </w:r>
+      <w:proofErr w:type="spellStart"/>
       <w:r>
         <w:rPr>
           <w:rFonts w:ascii="Menlo" w:eastAsia="Times New Roman" w:hAnsi="Menlo" w:cs="Menlo"/>
@@ -6461,6 +7147,7 @@
         </w:rPr>
         <w:t>getFirst</w:t>
       </w:r>
+      <w:proofErr w:type="spellEnd"/>
       <w:r>
         <w:rPr>
           <w:rFonts w:ascii="Menlo" w:eastAsia="Times New Roman" w:hAnsi="Menlo" w:cs="Menlo"/>
@@ -6599,6 +7286,8 @@
         </w:rPr>
         <w:t xml:space="preserve"> </w:t>
       </w:r>
+      <w:proofErr w:type="spellStart"/>
+      <w:proofErr w:type="gramStart"/>
       <w:r>
         <w:rPr>
           <w:rFonts w:ascii="Menlo" w:eastAsia="Times New Roman" w:hAnsi="Menlo" w:cs="Menlo"/>
@@ -6608,6 +7297,7 @@
         </w:rPr>
         <w:t>getFirst</w:t>
       </w:r>
+      <w:proofErr w:type="spellEnd"/>
       <w:r>
         <w:rPr>
           <w:rFonts w:ascii="Menlo" w:eastAsia="Times New Roman" w:hAnsi="Menlo" w:cs="Menlo"/>
@@ -6617,6 +7307,7 @@
         </w:rPr>
         <w:t>(</w:t>
       </w:r>
+      <w:proofErr w:type="gramEnd"/>
       <w:r>
         <w:rPr>
           <w:rFonts w:ascii="Menlo" w:eastAsia="Times New Roman" w:hAnsi="Menlo" w:cs="Menlo"/>
@@ -6674,6 +7365,7 @@
         </w:rPr>
         <w:t xml:space="preserve">    </w:t>
       </w:r>
+      <w:proofErr w:type="spellStart"/>
       <w:r>
         <w:rPr>
           <w:rFonts w:ascii="Menlo" w:eastAsia="Times New Roman" w:hAnsi="Menlo" w:cs="Menlo"/>
@@ -6683,6 +7375,7 @@
         </w:rPr>
         <w:t>const</w:t>
       </w:r>
+      <w:proofErr w:type="spellEnd"/>
       <w:r>
         <w:rPr>
           <w:rFonts w:ascii="Menlo" w:eastAsia="Times New Roman" w:hAnsi="Menlo" w:cs="Menlo"/>
@@ -6692,6 +7385,7 @@
         </w:rPr>
         <w:t xml:space="preserve"> </w:t>
       </w:r>
+      <w:proofErr w:type="spellStart"/>
       <w:r>
         <w:rPr>
           <w:rFonts w:ascii="Menlo" w:eastAsia="Times New Roman" w:hAnsi="Menlo" w:cs="Menlo"/>
@@ -6701,6 +7395,7 @@
         </w:rPr>
         <w:t>pageId</w:t>
       </w:r>
+      <w:proofErr w:type="spellEnd"/>
       <w:r>
         <w:rPr>
           <w:rFonts w:ascii="Menlo" w:eastAsia="Times New Roman" w:hAnsi="Menlo" w:cs="Menlo"/>
@@ -6710,6 +7405,7 @@
         </w:rPr>
         <w:t xml:space="preserve"> = </w:t>
       </w:r>
+      <w:proofErr w:type="spellStart"/>
       <w:r>
         <w:rPr>
           <w:rFonts w:ascii="Menlo" w:eastAsia="Times New Roman" w:hAnsi="Menlo" w:cs="Menlo"/>
@@ -6737,6 +7433,7 @@
         </w:rPr>
         <w:t>keys</w:t>
       </w:r>
+      <w:proofErr w:type="spellEnd"/>
       <w:r>
         <w:rPr>
           <w:rFonts w:ascii="Menlo" w:eastAsia="Times New Roman" w:hAnsi="Menlo" w:cs="Menlo"/>
@@ -6746,6 +7443,8 @@
         </w:rPr>
         <w:t>(</w:t>
       </w:r>
+      <w:proofErr w:type="spellStart"/>
+      <w:proofErr w:type="gramStart"/>
       <w:r>
         <w:rPr>
           <w:rFonts w:ascii="Menlo" w:eastAsia="Times New Roman" w:hAnsi="Menlo" w:cs="Menlo"/>
@@ -6773,6 +7472,7 @@
         </w:rPr>
         <w:t>query</w:t>
       </w:r>
+      <w:proofErr w:type="gramEnd"/>
       <w:r>
         <w:rPr>
           <w:rFonts w:ascii="Menlo" w:eastAsia="Times New Roman" w:hAnsi="Menlo" w:cs="Menlo"/>
@@ -6791,6 +7491,7 @@
         </w:rPr>
         <w:t>pages</w:t>
       </w:r>
+      <w:proofErr w:type="spellEnd"/>
       <w:r>
         <w:rPr>
           <w:rFonts w:ascii="Menlo" w:eastAsia="Times New Roman" w:hAnsi="Menlo" w:cs="Menlo"/>
@@ -6857,6 +7558,8 @@
         </w:rPr>
         <w:t xml:space="preserve"> </w:t>
       </w:r>
+      <w:proofErr w:type="spellStart"/>
+      <w:proofErr w:type="gramStart"/>
       <w:r>
         <w:rPr>
           <w:rFonts w:ascii="Menlo" w:eastAsia="Times New Roman" w:hAnsi="Menlo" w:cs="Menlo"/>
@@ -6884,6 +7587,7 @@
         </w:rPr>
         <w:t>query</w:t>
       </w:r>
+      <w:proofErr w:type="gramEnd"/>
       <w:r>
         <w:rPr>
           <w:rFonts w:ascii="Menlo" w:eastAsia="Times New Roman" w:hAnsi="Menlo" w:cs="Menlo"/>
@@ -6902,6 +7606,7 @@
         </w:rPr>
         <w:t>pages</w:t>
       </w:r>
+      <w:proofErr w:type="spellEnd"/>
       <w:r>
         <w:rPr>
           <w:rFonts w:ascii="Menlo" w:eastAsia="Times New Roman" w:hAnsi="Menlo" w:cs="Menlo"/>
@@ -6911,6 +7616,7 @@
         </w:rPr>
         <w:t>[</w:t>
       </w:r>
+      <w:proofErr w:type="spellStart"/>
       <w:r>
         <w:rPr>
           <w:rFonts w:ascii="Menlo" w:eastAsia="Times New Roman" w:hAnsi="Menlo" w:cs="Menlo"/>
@@ -6920,6 +7626,7 @@
         </w:rPr>
         <w:t>pageId</w:t>
       </w:r>
+      <w:proofErr w:type="spellEnd"/>
       <w:r>
         <w:rPr>
           <w:rFonts w:ascii="Menlo" w:eastAsia="Times New Roman" w:hAnsi="Menlo" w:cs="Menlo"/>
@@ -7036,13 +7743,31 @@
         </w:rPr>
         <w:t xml:space="preserve"> Update </w:t>
       </w:r>
+      <w:proofErr w:type="spellStart"/>
       <w:r>
         <w:rPr>
           <w:i/>
           <w:lang w:val="en-US"/>
         </w:rPr>
-        <w:t>src/app/components/summary.component.ts</w:t>
-      </w:r>
+        <w:t>src</w:t>
+      </w:r>
+      <w:proofErr w:type="spellEnd"/>
+      <w:r>
+        <w:rPr>
+          <w:i/>
+          <w:lang w:val="en-US"/>
+        </w:rPr>
+        <w:t>/app/components/</w:t>
+      </w:r>
+      <w:proofErr w:type="spellStart"/>
+      <w:r>
+        <w:rPr>
+          <w:i/>
+          <w:lang w:val="en-US"/>
+        </w:rPr>
+        <w:t>summary.component.ts</w:t>
+      </w:r>
+      <w:proofErr w:type="spellEnd"/>
       <w:r>
         <w:rPr>
           <w:lang w:val="en-US"/>
@@ -7084,7 +7809,17 @@
           <w:sz w:val="18"/>
           <w:szCs w:val="18"/>
         </w:rPr>
-        <w:t xml:space="preserve"> { </w:t>
+        <w:t xml:space="preserve"> </w:t>
+      </w:r>
+      <w:proofErr w:type="gramStart"/>
+      <w:r>
+        <w:rPr>
+          <w:rFonts w:ascii="Menlo" w:eastAsia="Times New Roman" w:hAnsi="Menlo" w:cs="Menlo"/>
+          <w:color w:val="D4D4D4"/>
+          <w:sz w:val="18"/>
+          <w:szCs w:val="18"/>
+        </w:rPr>
+        <w:t xml:space="preserve">{ </w:t>
       </w:r>
       <w:r>
         <w:rPr>
@@ -7095,6 +7830,7 @@
         </w:rPr>
         <w:t>Component</w:t>
       </w:r>
+      <w:proofErr w:type="gramEnd"/>
       <w:r>
         <w:rPr>
           <w:rFonts w:ascii="Menlo" w:eastAsia="Times New Roman" w:hAnsi="Menlo" w:cs="Menlo"/>
@@ -7104,6 +7840,7 @@
         </w:rPr>
         <w:t xml:space="preserve">, </w:t>
       </w:r>
+      <w:proofErr w:type="spellStart"/>
       <w:r>
         <w:rPr>
           <w:rFonts w:ascii="Menlo" w:eastAsia="Times New Roman" w:hAnsi="Menlo" w:cs="Menlo"/>
@@ -7113,6 +7850,7 @@
         </w:rPr>
         <w:t>OnInit</w:t>
       </w:r>
+      <w:proofErr w:type="spellEnd"/>
       <w:r>
         <w:rPr>
           <w:rFonts w:ascii="Menlo" w:eastAsia="Times New Roman" w:hAnsi="Menlo" w:cs="Menlo"/>
@@ -7189,8 +7927,20 @@
           <w:sz w:val="18"/>
           <w:szCs w:val="18"/>
         </w:rPr>
-        <w:t xml:space="preserve"> { </w:t>
-      </w:r>
+        <w:t xml:space="preserve"> </w:t>
+      </w:r>
+      <w:proofErr w:type="gramStart"/>
+      <w:r>
+        <w:rPr>
+          <w:rFonts w:ascii="Menlo" w:eastAsia="Times New Roman" w:hAnsi="Menlo" w:cs="Menlo"/>
+          <w:b/>
+          <w:color w:val="D4D4D4"/>
+          <w:sz w:val="18"/>
+          <w:szCs w:val="18"/>
+        </w:rPr>
+        <w:t xml:space="preserve">{ </w:t>
+      </w:r>
+      <w:proofErr w:type="spellStart"/>
       <w:r>
         <w:rPr>
           <w:rFonts w:ascii="Menlo" w:eastAsia="Times New Roman" w:hAnsi="Menlo" w:cs="Menlo"/>
@@ -7201,6 +7951,8 @@
         </w:rPr>
         <w:t>SummaryService</w:t>
       </w:r>
+      <w:proofErr w:type="spellEnd"/>
+      <w:proofErr w:type="gramEnd"/>
       <w:r>
         <w:rPr>
           <w:rFonts w:ascii="Menlo" w:eastAsia="Times New Roman" w:hAnsi="Menlo" w:cs="Menlo"/>
@@ -7239,7 +7991,29 @@
           <w:sz w:val="18"/>
           <w:szCs w:val="18"/>
         </w:rPr>
-        <w:t>'../summary.service'</w:t>
+        <w:t>'../</w:t>
+      </w:r>
+      <w:proofErr w:type="spellStart"/>
+      <w:r>
+        <w:rPr>
+          <w:rFonts w:ascii="Menlo" w:eastAsia="Times New Roman" w:hAnsi="Menlo" w:cs="Menlo"/>
+          <w:b/>
+          <w:color w:val="CE9178"/>
+          <w:sz w:val="18"/>
+          <w:szCs w:val="18"/>
+        </w:rPr>
+        <w:t>summary.service</w:t>
+      </w:r>
+      <w:proofErr w:type="spellEnd"/>
+      <w:r>
+        <w:rPr>
+          <w:rFonts w:ascii="Menlo" w:eastAsia="Times New Roman" w:hAnsi="Menlo" w:cs="Menlo"/>
+          <w:b/>
+          <w:color w:val="CE9178"/>
+          <w:sz w:val="18"/>
+          <w:szCs w:val="18"/>
+        </w:rPr>
+        <w:t>'</w:t>
       </w:r>
       <w:r>
         <w:rPr>
@@ -7284,6 +8058,7 @@
         </w:rPr>
         <w:t>@</w:t>
       </w:r>
+      <w:proofErr w:type="gramStart"/>
       <w:r>
         <w:rPr>
           <w:rFonts w:ascii="Menlo" w:eastAsia="Times New Roman" w:hAnsi="Menlo" w:cs="Menlo"/>
@@ -7300,7 +8075,17 @@
           <w:sz w:val="18"/>
           <w:szCs w:val="18"/>
         </w:rPr>
-        <w:t>({</w:t>
+        <w:t>(</w:t>
+      </w:r>
+      <w:proofErr w:type="gramEnd"/>
+      <w:r>
+        <w:rPr>
+          <w:rFonts w:ascii="Menlo" w:eastAsia="Times New Roman" w:hAnsi="Menlo" w:cs="Menlo"/>
+          <w:color w:val="D4D4D4"/>
+          <w:sz w:val="18"/>
+          <w:szCs w:val="18"/>
+        </w:rPr>
+        <w:t>{</w:t>
       </w:r>
     </w:p>
     <w:p>
@@ -7380,6 +8165,7 @@
         </w:rPr>
         <w:t xml:space="preserve">  </w:t>
       </w:r>
+      <w:proofErr w:type="spellStart"/>
       <w:r>
         <w:rPr>
           <w:rFonts w:ascii="Menlo" w:eastAsia="Times New Roman" w:hAnsi="Menlo" w:cs="Menlo"/>
@@ -7387,7 +8173,17 @@
           <w:sz w:val="18"/>
           <w:szCs w:val="18"/>
         </w:rPr>
-        <w:t>templateUrl:</w:t>
+        <w:t>templateUrl</w:t>
+      </w:r>
+      <w:proofErr w:type="spellEnd"/>
+      <w:r>
+        <w:rPr>
+          <w:rFonts w:ascii="Menlo" w:eastAsia="Times New Roman" w:hAnsi="Menlo" w:cs="Menlo"/>
+          <w:color w:val="9CDCFE"/>
+          <w:sz w:val="18"/>
+          <w:szCs w:val="18"/>
+        </w:rPr>
+        <w:t>:</w:t>
       </w:r>
       <w:r>
         <w:rPr>
@@ -7437,6 +8233,7 @@
         </w:rPr>
         <w:t xml:space="preserve">  </w:t>
       </w:r>
+      <w:proofErr w:type="spellStart"/>
       <w:r>
         <w:rPr>
           <w:rFonts w:ascii="Menlo" w:eastAsia="Times New Roman" w:hAnsi="Menlo" w:cs="Menlo"/>
@@ -7444,7 +8241,17 @@
           <w:sz w:val="18"/>
           <w:szCs w:val="18"/>
         </w:rPr>
-        <w:t>styleUrls:</w:t>
+        <w:t>styleUrls</w:t>
+      </w:r>
+      <w:proofErr w:type="spellEnd"/>
+      <w:r>
+        <w:rPr>
+          <w:rFonts w:ascii="Menlo" w:eastAsia="Times New Roman" w:hAnsi="Menlo" w:cs="Menlo"/>
+          <w:color w:val="9CDCFE"/>
+          <w:sz w:val="18"/>
+          <w:szCs w:val="18"/>
+        </w:rPr>
+        <w:t>:</w:t>
       </w:r>
       <w:r>
         <w:rPr>
@@ -7542,6 +8349,7 @@
         </w:rPr>
         <w:t xml:space="preserve"> </w:t>
       </w:r>
+      <w:proofErr w:type="spellStart"/>
       <w:r>
         <w:rPr>
           <w:rFonts w:ascii="Menlo" w:eastAsia="Times New Roman" w:hAnsi="Menlo" w:cs="Menlo"/>
@@ -7551,6 +8359,7 @@
         </w:rPr>
         <w:t>SummaryComponent</w:t>
       </w:r>
+      <w:proofErr w:type="spellEnd"/>
       <w:r>
         <w:rPr>
           <w:rFonts w:ascii="Menlo" w:eastAsia="Times New Roman" w:hAnsi="Menlo" w:cs="Menlo"/>
@@ -7578,6 +8387,7 @@
         </w:rPr>
         <w:t xml:space="preserve"> </w:t>
       </w:r>
+      <w:proofErr w:type="spellStart"/>
       <w:r>
         <w:rPr>
           <w:rFonts w:ascii="Menlo" w:eastAsia="Times New Roman" w:hAnsi="Menlo" w:cs="Menlo"/>
@@ -7587,6 +8397,7 @@
         </w:rPr>
         <w:t>OnInit</w:t>
       </w:r>
+      <w:proofErr w:type="spellEnd"/>
       <w:r>
         <w:rPr>
           <w:rFonts w:ascii="Menlo" w:eastAsia="Times New Roman" w:hAnsi="Menlo" w:cs="Menlo"/>
@@ -7704,6 +8515,7 @@
         </w:rPr>
         <w:t xml:space="preserve">  </w:t>
       </w:r>
+      <w:proofErr w:type="gramStart"/>
       <w:r>
         <w:rPr>
           <w:rFonts w:ascii="Menlo" w:eastAsia="Times New Roman" w:hAnsi="Menlo" w:cs="Menlo"/>
@@ -7722,6 +8534,7 @@
         </w:rPr>
         <w:t>(</w:t>
       </w:r>
+      <w:proofErr w:type="gramEnd"/>
       <w:r>
         <w:rPr>
           <w:rFonts w:ascii="Menlo" w:eastAsia="Times New Roman" w:hAnsi="Menlo" w:cs="Menlo"/>
@@ -7742,6 +8555,7 @@
         </w:rPr>
         <w:t xml:space="preserve"> </w:t>
       </w:r>
+      <w:proofErr w:type="spellStart"/>
       <w:r>
         <w:rPr>
           <w:rFonts w:ascii="Menlo" w:eastAsia="Times New Roman" w:hAnsi="Menlo" w:cs="Menlo"/>
@@ -7752,6 +8566,7 @@
         </w:rPr>
         <w:t>summaryService</w:t>
       </w:r>
+      <w:proofErr w:type="spellEnd"/>
       <w:r>
         <w:rPr>
           <w:rFonts w:ascii="Menlo" w:eastAsia="Times New Roman" w:hAnsi="Menlo" w:cs="Menlo"/>
@@ -7762,6 +8577,7 @@
         </w:rPr>
         <w:t xml:space="preserve">: </w:t>
       </w:r>
+      <w:proofErr w:type="spellStart"/>
       <w:r>
         <w:rPr>
           <w:rFonts w:ascii="Menlo" w:eastAsia="Times New Roman" w:hAnsi="Menlo" w:cs="Menlo"/>
@@ -7772,6 +8588,7 @@
         </w:rPr>
         <w:t>SummaryService</w:t>
       </w:r>
+      <w:proofErr w:type="spellEnd"/>
       <w:r>
         <w:rPr>
           <w:rFonts w:ascii="Menlo" w:eastAsia="Times New Roman" w:hAnsi="Menlo" w:cs="Menlo"/>
@@ -7814,6 +8631,8 @@
         </w:rPr>
         <w:t xml:space="preserve">  </w:t>
       </w:r>
+      <w:proofErr w:type="spellStart"/>
+      <w:proofErr w:type="gramStart"/>
       <w:r>
         <w:rPr>
           <w:rFonts w:ascii="Menlo" w:eastAsia="Times New Roman" w:hAnsi="Menlo" w:cs="Menlo"/>
@@ -7823,14 +8642,25 @@
         </w:rPr>
         <w:t>ngOnInit</w:t>
       </w:r>
-      <w:r>
-        <w:rPr>
-          <w:rFonts w:ascii="Menlo" w:eastAsia="Times New Roman" w:hAnsi="Menlo" w:cs="Menlo"/>
-          <w:color w:val="D4D4D4"/>
-          <w:sz w:val="18"/>
-          <w:szCs w:val="18"/>
-        </w:rPr>
-        <w:t>() {</w:t>
+      <w:proofErr w:type="spellEnd"/>
+      <w:r>
+        <w:rPr>
+          <w:rFonts w:ascii="Menlo" w:eastAsia="Times New Roman" w:hAnsi="Menlo" w:cs="Menlo"/>
+          <w:color w:val="D4D4D4"/>
+          <w:sz w:val="18"/>
+          <w:szCs w:val="18"/>
+        </w:rPr>
+        <w:t>(</w:t>
+      </w:r>
+      <w:proofErr w:type="gramEnd"/>
+      <w:r>
+        <w:rPr>
+          <w:rFonts w:ascii="Menlo" w:eastAsia="Times New Roman" w:hAnsi="Menlo" w:cs="Menlo"/>
+          <w:color w:val="D4D4D4"/>
+          <w:sz w:val="18"/>
+          <w:szCs w:val="18"/>
+        </w:rPr>
+        <w:t>) {</w:t>
       </w:r>
     </w:p>
     <w:p>
@@ -8014,6 +8844,7 @@
         </w:rPr>
         <w:t xml:space="preserve">  </w:t>
       </w:r>
+      <w:proofErr w:type="spellStart"/>
       <w:r>
         <w:rPr>
           <w:rFonts w:ascii="Menlo" w:eastAsia="Times New Roman" w:hAnsi="Menlo" w:cs="Menlo"/>
@@ -8023,6 +8854,7 @@
         </w:rPr>
         <w:t>getSummary</w:t>
       </w:r>
+      <w:proofErr w:type="spellEnd"/>
       <w:r>
         <w:rPr>
           <w:rFonts w:ascii="Menlo" w:eastAsia="Times New Roman" w:hAnsi="Menlo" w:cs="Menlo"/>
@@ -8032,6 +8864,7 @@
         </w:rPr>
         <w:t>(</w:t>
       </w:r>
+      <w:proofErr w:type="spellStart"/>
       <w:r>
         <w:rPr>
           <w:rFonts w:ascii="Menlo" w:eastAsia="Times New Roman" w:hAnsi="Menlo" w:cs="Menlo"/>
@@ -8041,6 +8874,7 @@
         </w:rPr>
         <w:t>searchText</w:t>
       </w:r>
+      <w:proofErr w:type="spellEnd"/>
       <w:r>
         <w:rPr>
           <w:rFonts w:ascii="Menlo" w:eastAsia="Times New Roman" w:hAnsi="Menlo" w:cs="Menlo"/>
@@ -8071,6 +8905,8 @@
         </w:rPr>
         <w:t xml:space="preserve">    </w:t>
       </w:r>
+      <w:proofErr w:type="spellStart"/>
+      <w:proofErr w:type="gramStart"/>
       <w:r>
         <w:rPr>
           <w:rFonts w:ascii="Menlo" w:eastAsia="Times New Roman" w:hAnsi="Menlo" w:cs="Menlo"/>
@@ -8116,6 +8952,8 @@
         </w:rPr>
         <w:t>getSummary</w:t>
       </w:r>
+      <w:proofErr w:type="spellEnd"/>
+      <w:proofErr w:type="gramEnd"/>
       <w:r>
         <w:rPr>
           <w:rFonts w:ascii="Menlo" w:eastAsia="Times New Roman" w:hAnsi="Menlo" w:cs="Menlo"/>
@@ -8125,6 +8963,7 @@
         </w:rPr>
         <w:t>(</w:t>
       </w:r>
+      <w:proofErr w:type="spellStart"/>
       <w:r>
         <w:rPr>
           <w:rFonts w:ascii="Menlo" w:eastAsia="Times New Roman" w:hAnsi="Menlo" w:cs="Menlo"/>
@@ -8134,6 +8973,7 @@
         </w:rPr>
         <w:t>searchText</w:t>
       </w:r>
+      <w:proofErr w:type="spellEnd"/>
       <w:r>
         <w:rPr>
           <w:rFonts w:ascii="Menlo" w:eastAsia="Times New Roman" w:hAnsi="Menlo" w:cs="Menlo"/>
@@ -8218,6 +9058,8 @@
         </w:rPr>
         <w:t xml:space="preserve">      </w:t>
       </w:r>
+      <w:proofErr w:type="spellStart"/>
+      <w:proofErr w:type="gramStart"/>
       <w:r>
         <w:rPr>
           <w:rFonts w:ascii="Menlo" w:eastAsia="Times New Roman" w:hAnsi="Menlo" w:cs="Menlo"/>
@@ -8245,6 +9087,8 @@
         </w:rPr>
         <w:t>summary</w:t>
       </w:r>
+      <w:proofErr w:type="spellEnd"/>
+      <w:proofErr w:type="gramEnd"/>
       <w:r>
         <w:rPr>
           <w:rFonts w:ascii="Menlo" w:eastAsia="Times New Roman" w:hAnsi="Menlo" w:cs="Menlo"/>
@@ -8254,6 +9098,7 @@
         </w:rPr>
         <w:t xml:space="preserve"> = </w:t>
       </w:r>
+      <w:proofErr w:type="spellStart"/>
       <w:r>
         <w:rPr>
           <w:rFonts w:ascii="Menlo" w:eastAsia="Times New Roman" w:hAnsi="Menlo" w:cs="Menlo"/>
@@ -8272,6 +9117,7 @@
         </w:rPr>
         <w:t>.extract</w:t>
       </w:r>
+      <w:proofErr w:type="spellEnd"/>
       <w:r>
         <w:rPr>
           <w:rFonts w:ascii="Menlo" w:eastAsia="Times New Roman" w:hAnsi="Menlo" w:cs="Menlo"/>
@@ -8343,12 +9189,21 @@
         </w:rPr>
         <w:t xml:space="preserve">The final piece of the puzzle is calling the method with the entered search text when the user clicks the Search button. Open the file </w:t>
       </w:r>
+      <w:proofErr w:type="spellStart"/>
       <w:r>
         <w:rPr>
           <w:i/>
           <w:lang w:val="en-US"/>
         </w:rPr>
-        <w:t>src/app/components/summary.component.html</w:t>
+        <w:t>src</w:t>
+      </w:r>
+      <w:proofErr w:type="spellEnd"/>
+      <w:r>
+        <w:rPr>
+          <w:i/>
+          <w:lang w:val="en-US"/>
+        </w:rPr>
+        <w:t>/app/components/summary.component.html</w:t>
       </w:r>
       <w:r>
         <w:rPr>
@@ -8438,6 +9293,7 @@
         </w:rPr>
         <w:t xml:space="preserve"> </w:t>
       </w:r>
+      <w:proofErr w:type="spellStart"/>
       <w:r>
         <w:rPr>
           <w:rFonts w:ascii="Menlo" w:eastAsia="Times New Roman" w:hAnsi="Menlo" w:cs="Menlo"/>
@@ -8447,6 +9303,7 @@
         </w:rPr>
         <w:t>color</w:t>
       </w:r>
+      <w:proofErr w:type="spellEnd"/>
       <w:r>
         <w:rPr>
           <w:rFonts w:ascii="Menlo" w:eastAsia="Times New Roman" w:hAnsi="Menlo" w:cs="Menlo"/>
@@ -8524,7 +9381,51 @@
           <w:sz w:val="18"/>
           <w:szCs w:val="18"/>
         </w:rPr>
-        <w:t>"getSummary(searchbox.value)"</w:t>
+        <w:t>"</w:t>
+      </w:r>
+      <w:proofErr w:type="spellStart"/>
+      <w:r>
+        <w:rPr>
+          <w:rFonts w:ascii="Menlo" w:eastAsia="Times New Roman" w:hAnsi="Menlo" w:cs="Menlo"/>
+          <w:b/>
+          <w:color w:val="CE9178"/>
+          <w:sz w:val="18"/>
+          <w:szCs w:val="18"/>
+        </w:rPr>
+        <w:t>getSummary</w:t>
+      </w:r>
+      <w:proofErr w:type="spellEnd"/>
+      <w:r>
+        <w:rPr>
+          <w:rFonts w:ascii="Menlo" w:eastAsia="Times New Roman" w:hAnsi="Menlo" w:cs="Menlo"/>
+          <w:b/>
+          <w:color w:val="CE9178"/>
+          <w:sz w:val="18"/>
+          <w:szCs w:val="18"/>
+        </w:rPr>
+        <w:t>(</w:t>
+      </w:r>
+      <w:proofErr w:type="spellStart"/>
+      <w:r>
+        <w:rPr>
+          <w:rFonts w:ascii="Menlo" w:eastAsia="Times New Roman" w:hAnsi="Menlo" w:cs="Menlo"/>
+          <w:b/>
+          <w:color w:val="CE9178"/>
+          <w:sz w:val="18"/>
+          <w:szCs w:val="18"/>
+        </w:rPr>
+        <w:t>searchbox.value</w:t>
+      </w:r>
+      <w:proofErr w:type="spellEnd"/>
+      <w:r>
+        <w:rPr>
+          <w:rFonts w:ascii="Menlo" w:eastAsia="Times New Roman" w:hAnsi="Menlo" w:cs="Menlo"/>
+          <w:b/>
+          <w:color w:val="CE9178"/>
+          <w:sz w:val="18"/>
+          <w:szCs w:val="18"/>
+        </w:rPr>
+        <w:t>)"</w:t>
       </w:r>
       <w:r>
         <w:rPr>
@@ -8536,6 +9437,7 @@
         </w:rPr>
         <w:t>&gt;</w:t>
       </w:r>
+      <w:proofErr w:type="gramStart"/>
       <w:r>
         <w:rPr>
           <w:rFonts w:ascii="Menlo" w:eastAsia="Times New Roman" w:hAnsi="Menlo" w:cs="Menlo"/>
@@ -8552,7 +9454,17 @@
           <w:sz w:val="18"/>
           <w:szCs w:val="18"/>
         </w:rPr>
-        <w:t>&lt;/</w:t>
+        <w:t>&lt;</w:t>
+      </w:r>
+      <w:proofErr w:type="gramEnd"/>
+      <w:r>
+        <w:rPr>
+          <w:rFonts w:ascii="Menlo" w:eastAsia="Times New Roman" w:hAnsi="Menlo" w:cs="Menlo"/>
+          <w:color w:val="808080"/>
+          <w:sz w:val="18"/>
+          <w:szCs w:val="18"/>
+        </w:rPr>
+        <w:t>/</w:t>
       </w:r>
       <w:r>
         <w:rPr>
@@ -8617,6 +9529,7 @@
         </w:rPr>
         <w:t xml:space="preserve"> event and call the </w:t>
       </w:r>
+      <w:proofErr w:type="spellStart"/>
       <w:r>
         <w:rPr>
           <w:i/>
@@ -8624,6 +9537,7 @@
         </w:rPr>
         <w:t>getSummary</w:t>
       </w:r>
+      <w:proofErr w:type="spellEnd"/>
       <w:r>
         <w:rPr>
           <w:lang w:val="en-US"/>
@@ -8636,6 +9550,7 @@
         </w:rPr>
         <w:t xml:space="preserve"> with the value of the </w:t>
       </w:r>
+      <w:proofErr w:type="spellStart"/>
       <w:r>
         <w:rPr>
           <w:i/>
@@ -8643,6 +9558,7 @@
         </w:rPr>
         <w:t>searchbox</w:t>
       </w:r>
+      <w:proofErr w:type="spellEnd"/>
       <w:r>
         <w:rPr>
           <w:lang w:val="en-US"/>
@@ -8773,7 +9689,7 @@
         </w:rPr>
         <w:t xml:space="preserve">The application header could do with a bit of styling. Go to </w:t>
       </w:r>
-      <w:hyperlink r:id="rId18" w:history="1">
+      <w:hyperlink r:id="rId19" w:history="1">
         <w:r>
           <w:rPr>
             <w:rStyle w:val="Hyperlink"/>
@@ -8842,7 +9758,7 @@
           <w:lang w:val="en-US"/>
         </w:rPr>
       </w:pPr>
-      <w:hyperlink r:id="rId19" w:history="1">
+      <w:hyperlink r:id="rId20" w:history="1">
         <w:r>
           <w:rPr>
             <w:rStyle w:val="Hyperlink"/>
@@ -8898,8 +9814,6 @@
         </w:rPr>
         <w:t>URL</w:t>
       </w:r>
-      <w:bookmarkStart w:id="0" w:name="_GoBack"/>
-      <w:bookmarkEnd w:id="0"/>
       <w:r>
         <w:rPr>
           <w:lang w:val="en-US"/>
@@ -9008,6 +9922,7 @@
         </w:rPr>
         <w:t xml:space="preserve"> </w:t>
       </w:r>
+      <w:proofErr w:type="spellStart"/>
       <w:r>
         <w:rPr>
           <w:rFonts w:ascii="Menlo" w:eastAsia="Times New Roman" w:hAnsi="Menlo" w:cs="Menlo"/>
@@ -9017,6 +9932,7 @@
         </w:rPr>
         <w:t>imgUrl</w:t>
       </w:r>
+      <w:proofErr w:type="spellEnd"/>
       <w:r>
         <w:rPr>
           <w:rFonts w:ascii="Menlo" w:eastAsia="Times New Roman" w:hAnsi="Menlo" w:cs="Menlo"/>
@@ -9092,6 +10008,7 @@
         </w:rPr>
         <w:t>&lt;</w:t>
       </w:r>
+      <w:proofErr w:type="spellStart"/>
       <w:r>
         <w:rPr>
           <w:rFonts w:ascii="Menlo" w:eastAsia="Times New Roman" w:hAnsi="Menlo" w:cs="Menlo"/>
@@ -9101,6 +10018,7 @@
         </w:rPr>
         <w:t>img</w:t>
       </w:r>
+      <w:proofErr w:type="spellEnd"/>
       <w:r>
         <w:rPr>
           <w:rFonts w:ascii="Menlo" w:eastAsia="Times New Roman" w:hAnsi="Menlo" w:cs="Menlo"/>
@@ -9110,6 +10028,7 @@
         </w:rPr>
         <w:t xml:space="preserve"> [</w:t>
       </w:r>
+      <w:proofErr w:type="spellStart"/>
       <w:r>
         <w:rPr>
           <w:rFonts w:ascii="Menlo" w:eastAsia="Times New Roman" w:hAnsi="Menlo" w:cs="Menlo"/>
@@ -9119,6 +10038,7 @@
         </w:rPr>
         <w:t>src</w:t>
       </w:r>
+      <w:proofErr w:type="spellEnd"/>
       <w:r>
         <w:rPr>
           <w:rFonts w:ascii="Menlo" w:eastAsia="Times New Roman" w:hAnsi="Menlo" w:cs="Menlo"/>
@@ -9135,7 +10055,27 @@
           <w:sz w:val="18"/>
           <w:szCs w:val="18"/>
         </w:rPr>
-        <w:t>"imgUrl"</w:t>
+        <w:t>"</w:t>
+      </w:r>
+      <w:proofErr w:type="spellStart"/>
+      <w:r>
+        <w:rPr>
+          <w:rFonts w:ascii="Menlo" w:eastAsia="Times New Roman" w:hAnsi="Menlo" w:cs="Menlo"/>
+          <w:color w:val="CE9178"/>
+          <w:sz w:val="18"/>
+          <w:szCs w:val="18"/>
+        </w:rPr>
+        <w:t>imgUrl</w:t>
+      </w:r>
+      <w:proofErr w:type="spellEnd"/>
+      <w:r>
+        <w:rPr>
+          <w:rFonts w:ascii="Menlo" w:eastAsia="Times New Roman" w:hAnsi="Menlo" w:cs="Menlo"/>
+          <w:color w:val="CE9178"/>
+          <w:sz w:val="18"/>
+          <w:szCs w:val="18"/>
+        </w:rPr>
+        <w:t>"</w:t>
       </w:r>
       <w:r>
         <w:rPr>
@@ -9187,7 +10127,7 @@
         </w:rPr>
         <w:t xml:space="preserve">I hope you have enjoyed taking your first steps with Angular. If you have any feedback or suggestions for me, please contact me at </w:t>
       </w:r>
-      <w:hyperlink r:id="rId20" w:history="1">
+      <w:hyperlink r:id="rId21" w:history="1">
         <w:r>
           <w:rPr>
             <w:rStyle w:val="Hyperlink"/>
@@ -10061,9 +11001,30 @@
       <w:szCs w:val="26"/>
     </w:rPr>
   </w:style>
+  <w:style w:type="paragraph" w:styleId="Heading3">
+    <w:name w:val="heading 3"/>
+    <w:basedOn w:val="Normal"/>
+    <w:next w:val="Normal"/>
+    <w:link w:val="Heading3Char"/>
+    <w:uiPriority w:val="9"/>
+    <w:unhideWhenUsed/>
+    <w:qFormat/>
+    <w:rsid w:val="00A84458"/>
+    <w:pPr>
+      <w:keepNext/>
+      <w:keepLines/>
+      <w:spacing w:before="40"/>
+      <w:outlineLvl w:val="2"/>
+    </w:pPr>
+    <w:rPr>
+      <w:rFonts w:asciiTheme="majorHAnsi" w:eastAsiaTheme="majorEastAsia" w:hAnsiTheme="majorHAnsi" w:cstheme="majorBidi"/>
+      <w:color w:val="1F3763" w:themeColor="accent1" w:themeShade="7F"/>
+    </w:rPr>
+  </w:style>
   <w:style w:type="character" w:default="1" w:styleId="DefaultParagraphFont">
     <w:name w:val="Default Paragraph Font"/>
     <w:uiPriority w:val="1"/>
+    <w:semiHidden/>
     <w:unhideWhenUsed/>
   </w:style>
   <w:style w:type="table" w:default="1" w:styleId="TableNormal">
@@ -10152,6 +11113,18 @@
       <w:color w:val="2F5496" w:themeColor="accent1" w:themeShade="BF"/>
       <w:sz w:val="26"/>
       <w:szCs w:val="26"/>
+      <w:lang w:eastAsia="en-GB"/>
+    </w:rPr>
+  </w:style>
+  <w:style w:type="character" w:customStyle="1" w:styleId="Heading3Char">
+    <w:name w:val="Heading 3 Char"/>
+    <w:basedOn w:val="DefaultParagraphFont"/>
+    <w:link w:val="Heading3"/>
+    <w:uiPriority w:val="9"/>
+    <w:rsid w:val="00A84458"/>
+    <w:rPr>
+      <w:rFonts w:asciiTheme="majorHAnsi" w:eastAsiaTheme="majorEastAsia" w:hAnsiTheme="majorHAnsi" w:cstheme="majorBidi"/>
+      <w:color w:val="1F3763" w:themeColor="accent1" w:themeShade="7F"/>
       <w:lang w:eastAsia="en-GB"/>
     </w:rPr>
   </w:style>

</xml_diff>